<commit_message>
g-settings button save issue fixed
</commit_message>
<xml_diff>
--- a/bug-list/Test_2.1.0.docx
+++ b/bug-list/Test_2.1.0.docx
@@ -1,6 +1,6 @@
 
 <file path=word/document.xml><?xml version="1.0" encoding="utf-8"?>
-<w:document xmlns:wpc="http://schemas.microsoft.com/office/word/2010/wordprocessingCanvas" xmlns:cx="http://schemas.microsoft.com/office/drawing/2014/chartex" xmlns:cx1="http://schemas.microsoft.com/office/drawing/2015/9/8/chartex" xmlns:cx2="http://schemas.microsoft.com/office/drawing/2015/10/21/chartex" xmlns:cx3="http://schemas.microsoft.com/office/drawing/2016/5/9/chartex" xmlns:cx4="http://schemas.microsoft.com/office/drawing/2016/5/10/chartex" xmlns:cx5="http://schemas.microsoft.com/office/drawing/2016/5/11/chartex" xmlns:cx6="http://schemas.microsoft.com/office/drawing/2016/5/12/chartex" xmlns:cx7="http://schemas.microsoft.com/office/drawing/2016/5/13/chartex" xmlns:cx8="http://schemas.microsoft.com/office/drawing/2016/5/14/chartex" xmlns:mc="http://schemas.openxmlformats.org/markup-compatibility/2006" xmlns:aink="http://schemas.microsoft.com/office/drawing/2016/ink" xmlns:am3d="http://schemas.microsoft.com/office/drawing/2017/model3d" xmlns:o="urn:schemas-microsoft-com:office:office" xmlns:r="http://schemas.openxmlformats.org/officeDocument/2006/relationships" xmlns:m="http://schemas.openxmlformats.org/officeDocument/2006/math" xmlns:v="urn:schemas-microsoft-com:vml" xmlns:wp14="http://schemas.microsoft.com/office/word/2010/wordprocessingDrawing" xmlns:wp="http://schemas.openxmlformats.org/drawingml/2006/wordprocessingDrawing" xmlns:w10="urn:schemas-microsoft-com:office:word" xmlns:w="http://schemas.openxmlformats.org/wordprocessingml/2006/main" xmlns:w14="http://schemas.microsoft.com/office/word/2010/wordml" xmlns:w15="http://schemas.microsoft.com/office/word/2012/wordml" xmlns:w16cex="http://schemas.microsoft.com/office/word/2018/wordml/cex" xmlns:w16cid="http://schemas.microsoft.com/office/word/2016/wordml/cid" xmlns:w16="http://schemas.microsoft.com/office/word/2018/wordml" xmlns:w16sdtdh="http://schemas.microsoft.com/office/word/2020/wordml/sdtdatahash" xmlns:w16se="http://schemas.microsoft.com/office/word/2015/wordml/symex" xmlns:wpg="http://schemas.microsoft.com/office/word/2010/wordprocessingGroup" xmlns:wpi="http://schemas.microsoft.com/office/word/2010/wordprocessingInk" xmlns:wne="http://schemas.microsoft.com/office/word/2006/wordml" xmlns:wps="http://schemas.microsoft.com/office/word/2010/wordprocessingShape" mc:Ignorable="w14 w15 w16se w16cid w16 w16cex w16sdtdh wp14">
+<w:document xmlns:wpc="http://schemas.microsoft.com/office/word/2010/wordprocessingCanvas" xmlns:mc="http://schemas.openxmlformats.org/markup-compatibility/2006" xmlns:o="urn:schemas-microsoft-com:office:office" xmlns:r="http://schemas.openxmlformats.org/officeDocument/2006/relationships" xmlns:m="http://schemas.openxmlformats.org/officeDocument/2006/math" xmlns:v="urn:schemas-microsoft-com:vml" xmlns:wp14="http://schemas.microsoft.com/office/word/2010/wordprocessingDrawing" xmlns:wp="http://schemas.openxmlformats.org/drawingml/2006/wordprocessingDrawing" xmlns:w10="urn:schemas-microsoft-com:office:word" xmlns:w="http://schemas.openxmlformats.org/wordprocessingml/2006/main" xmlns:w14="http://schemas.microsoft.com/office/word/2010/wordml" xmlns:wpg="http://schemas.microsoft.com/office/word/2010/wordprocessingGroup" xmlns:wpi="http://schemas.microsoft.com/office/word/2010/wordprocessingInk" xmlns:wne="http://schemas.microsoft.com/office/word/2006/wordml" xmlns:wps="http://schemas.microsoft.com/office/word/2010/wordprocessingShape" mc:Ignorable="w14 wp14">
   <w:body>
     <w:p>
       <w:pPr>
@@ -184,7 +184,7 @@
                     <pic:cNvPicPr/>
                   </pic:nvPicPr>
                   <pic:blipFill>
-                    <a:blip r:embed="rId5"/>
+                    <a:blip r:embed="rId6"/>
                     <a:stretch>
                       <a:fillRect/>
                     </a:stretch>
@@ -260,7 +260,7 @@
                     <pic:cNvPicPr/>
                   </pic:nvPicPr>
                   <pic:blipFill rotWithShape="1">
-                    <a:blip r:embed="rId6"/>
+                    <a:blip r:embed="rId7"/>
                     <a:srcRect t="46927" b="7119"/>
                     <a:stretch/>
                   </pic:blipFill>
@@ -345,51 +345,49 @@
         <w:rPr>
           <w:color w:val="000000" w:themeColor="text1"/>
         </w:rPr>
-        <w:t xml:space="preserve">the function </w:t>
-      </w:r>
-      <w:proofErr w:type="gramStart"/>
+        <w:t xml:space="preserve">the function never  implemented, </w:t>
+      </w:r>
       <w:r>
         <w:rPr>
           <w:color w:val="000000" w:themeColor="text1"/>
         </w:rPr>
-        <w:t>never  implemented</w:t>
-      </w:r>
-      <w:proofErr w:type="gramEnd"/>
+        <w:t xml:space="preserve"> </w:t>
+      </w:r>
       <w:r>
         <w:rPr>
           <w:color w:val="000000" w:themeColor="text1"/>
         </w:rPr>
-        <w:t xml:space="preserve">, </w:t>
+        <w:t xml:space="preserve">it is not a bug, the whole menu system for student need to </w:t>
       </w:r>
       <w:r>
         <w:rPr>
           <w:color w:val="000000" w:themeColor="text1"/>
         </w:rPr>
-        <w:t xml:space="preserve"> </w:t>
+        <w:t>re-</w:t>
       </w:r>
       <w:r>
         <w:rPr>
           <w:color w:val="000000" w:themeColor="text1"/>
         </w:rPr>
-        <w:t xml:space="preserve">it is not a bug, the whole menu system for student need to </w:t>
+        <w:t>organize,</w:t>
       </w:r>
       <w:r>
         <w:rPr>
           <w:color w:val="000000" w:themeColor="text1"/>
         </w:rPr>
-        <w:t>re-</w:t>
+        <w:t xml:space="preserve"> it will take time</w:t>
       </w:r>
       <w:r>
         <w:rPr>
           <w:color w:val="000000" w:themeColor="text1"/>
         </w:rPr>
-        <w:t>organize,</w:t>
+        <w:t xml:space="preserve"> and</w:t>
       </w:r>
       <w:r>
         <w:rPr>
           <w:color w:val="000000" w:themeColor="text1"/>
         </w:rPr>
-        <w:t xml:space="preserve"> it will take time resources</w:t>
+        <w:t xml:space="preserve"> resources</w:t>
       </w:r>
       <w:r>
         <w:rPr>
@@ -412,409 +410,6 @@
             <wp:extent cx="3988005" cy="2514729"/>
             <wp:effectExtent l="0" t="0" r="0" b="0"/>
             <wp:docPr id="4" name="Picture 4"/>
-            <wp:cNvGraphicFramePr>
-              <a:graphicFrameLocks xmlns:a="http://schemas.openxmlformats.org/drawingml/2006/main" noChangeAspect="1"/>
-            </wp:cNvGraphicFramePr>
-            <a:graphic xmlns:a="http://schemas.openxmlformats.org/drawingml/2006/main">
-              <a:graphicData uri="http://schemas.openxmlformats.org/drawingml/2006/picture">
-                <pic:pic xmlns:pic="http://schemas.openxmlformats.org/drawingml/2006/picture">
-                  <pic:nvPicPr>
-                    <pic:cNvPr id="0" name=""/>
-                    <pic:cNvPicPr/>
-                  </pic:nvPicPr>
-                  <pic:blipFill>
-                    <a:blip r:embed="rId7"/>
-                    <a:stretch>
-                      <a:fillRect/>
-                    </a:stretch>
-                  </pic:blipFill>
-                  <pic:spPr>
-                    <a:xfrm>
-                      <a:off x="0" y="0"/>
-                      <a:ext cx="3988005" cy="2514729"/>
-                    </a:xfrm>
-                    <a:prstGeom prst="rect">
-                      <a:avLst/>
-                    </a:prstGeom>
-                  </pic:spPr>
-                </pic:pic>
-              </a:graphicData>
-            </a:graphic>
-          </wp:inline>
-        </w:drawing>
-      </w:r>
-    </w:p>
-    <w:p>
-      <w:pPr>
-        <w:pStyle w:val="ListParagraph"/>
-        <w:numPr>
-          <w:ilvl w:val="0"/>
-          <w:numId w:val="12"/>
-        </w:numPr>
-        <w:rPr>
-          <w:color w:val="00B050"/>
-        </w:rPr>
-      </w:pPr>
-      <w:r>
-        <w:rPr>
-          <w:color w:val="00B050"/>
-        </w:rPr>
-        <w:t xml:space="preserve">Bring whole admission going on section before ongoing batch list. ********* </w:t>
-      </w:r>
-    </w:p>
-    <w:p>
-      <w:pPr>
-        <w:pStyle w:val="ListParagraph"/>
-        <w:numPr>
-          <w:ilvl w:val="0"/>
-          <w:numId w:val="12"/>
-        </w:numPr>
-        <w:rPr>
-          <w:color w:val="00B050"/>
-        </w:rPr>
-      </w:pPr>
-      <w:r>
-        <w:rPr>
-          <w:color w:val="00B050"/>
-        </w:rPr>
-        <w:t xml:space="preserve">Profile edit-&gt; passing year should be share the year list. If it not possible than make it input box for numbers only and it should be 4 digits long. </w:t>
-      </w:r>
-    </w:p>
-    <w:p>
-      <w:pPr>
-        <w:ind w:left="360"/>
-      </w:pPr>
-    </w:p>
-    <w:p/>
-    <w:p/>
-    <w:p>
-      <w:r>
-        <w:br w:type="page"/>
-      </w:r>
-    </w:p>
-    <w:p>
-      <w:pPr>
-        <w:pStyle w:val="Title"/>
-        <w:jc w:val="center"/>
-      </w:pPr>
-      <w:r>
-        <w:lastRenderedPageBreak/>
-        <w:t>Admin</w:t>
-      </w:r>
-    </w:p>
-    <w:p>
-      <w:pPr>
-        <w:spacing w:after="0"/>
-      </w:pPr>
-      <w:r>
-        <w:rPr>
-          <w:b/>
-          <w:u w:val="single"/>
-        </w:rPr>
-        <w:t>Dashboard:</w:t>
-      </w:r>
-      <w:r>
-        <w:t xml:space="preserve"> </w:t>
-      </w:r>
-    </w:p>
-    <w:p>
-      <w:r>
-        <w:t xml:space="preserve">Need some discussion on this. </w:t>
-      </w:r>
-    </w:p>
-    <w:p>
-      <w:pPr>
-        <w:spacing w:after="0"/>
-        <w:rPr>
-          <w:b/>
-          <w:u w:val="single"/>
-        </w:rPr>
-      </w:pPr>
-      <w:r>
-        <w:rPr>
-          <w:b/>
-          <w:u w:val="single"/>
-        </w:rPr>
-        <w:t>Batch</w:t>
-      </w:r>
-    </w:p>
-    <w:p>
-      <w:pPr>
-        <w:pStyle w:val="ListParagraph"/>
-        <w:numPr>
-          <w:ilvl w:val="1"/>
-          <w:numId w:val="15"/>
-        </w:numPr>
-        <w:rPr>
-          <w:color w:val="00B050"/>
-        </w:rPr>
-      </w:pPr>
-      <w:r>
-        <w:rPr>
-          <w:color w:val="00B050"/>
-        </w:rPr>
-        <w:t xml:space="preserve">Welcome email status has been changed but student never got that email. </w:t>
-      </w:r>
-    </w:p>
-    <w:p>
-      <w:pPr>
-        <w:pStyle w:val="ListParagraph"/>
-        <w:numPr>
-          <w:ilvl w:val="1"/>
-          <w:numId w:val="15"/>
-        </w:numPr>
-        <w:rPr>
-          <w:highlight w:val="yellow"/>
-        </w:rPr>
-      </w:pPr>
-      <w:r>
-        <w:rPr>
-          <w:highlight w:val="yellow"/>
-        </w:rPr>
-        <w:t>Need to add an option so that non-enrolled learners cannot see those batches but those will be visible to enrolled learners only. (specific cases)</w:t>
-      </w:r>
-    </w:p>
-    <w:p>
-      <w:pPr>
-        <w:pStyle w:val="ListParagraph"/>
-        <w:ind w:left="792"/>
-      </w:pPr>
-      <w:r>
-        <w:rPr>
-          <w:color w:val="000000" w:themeColor="text1"/>
-          <w:highlight w:val="yellow"/>
-        </w:rPr>
-        <w:t>The batch status will automatically change when today date = batch starts date. If there need to change the status we will do that manually. But it needs to change automatically</w:t>
-      </w:r>
-      <w:r>
-        <w:rPr>
-          <w:color w:val="00B0F0"/>
-        </w:rPr>
-        <w:t>.</w:t>
-      </w:r>
-      <w:r>
-        <w:t xml:space="preserve"> </w:t>
-      </w:r>
-      <w:r>
-        <w:rPr>
-          <w:highlight w:val="yellow"/>
-        </w:rPr>
-        <w:t>Need discussion</w:t>
-      </w:r>
-    </w:p>
-    <w:p>
-      <w:pPr>
-        <w:pStyle w:val="ListParagraph"/>
-        <w:numPr>
-          <w:ilvl w:val="1"/>
-          <w:numId w:val="15"/>
-        </w:numPr>
-        <w:rPr>
-          <w:highlight w:val="red"/>
-        </w:rPr>
-      </w:pPr>
-      <w:r>
-        <w:rPr>
-          <w:highlight w:val="red"/>
-        </w:rPr>
-        <w:t xml:space="preserve">I think there was a download button for downloading the student information for a batch. But </w:t>
-      </w:r>
-      <w:r>
-        <w:rPr>
-          <w:highlight w:val="red"/>
-        </w:rPr>
-        <w:t>currently</w:t>
-      </w:r>
-      <w:r>
-        <w:rPr>
-          <w:highlight w:val="red"/>
-        </w:rPr>
-        <w:t xml:space="preserve"> </w:t>
-      </w:r>
-      <w:r>
-        <w:rPr>
-          <w:highlight w:val="red"/>
-        </w:rPr>
-        <w:t xml:space="preserve">that button was not found. </w:t>
-      </w:r>
-      <w:r>
-        <w:rPr>
-          <w:highlight w:val="red"/>
-        </w:rPr>
-        <w:t xml:space="preserve"> (I </w:t>
-      </w:r>
-      <w:proofErr w:type="spellStart"/>
-      <w:r>
-        <w:rPr>
-          <w:highlight w:val="red"/>
-        </w:rPr>
-        <w:t>cant</w:t>
-      </w:r>
-      <w:proofErr w:type="spellEnd"/>
-      <w:r>
-        <w:rPr>
-          <w:highlight w:val="red"/>
-        </w:rPr>
-        <w:t xml:space="preserve"> remember </w:t>
-      </w:r>
-      <w:r>
-        <w:rPr>
-          <w:highlight w:val="red"/>
-        </w:rPr>
-        <w:t>anything like this, it is not even in live</w:t>
-      </w:r>
-      <w:r>
-        <w:rPr>
-          <w:highlight w:val="red"/>
-        </w:rPr>
-        <w:t>)</w:t>
-      </w:r>
-    </w:p>
-    <w:p>
-      <w:pPr>
-        <w:pStyle w:val="ListParagraph"/>
-        <w:numPr>
-          <w:ilvl w:val="1"/>
-          <w:numId w:val="15"/>
-        </w:numPr>
-      </w:pPr>
-      <w:r>
-        <w:t>We need to implement Dropout for payment calculation as well</w:t>
-      </w:r>
-      <w:proofErr w:type="gramStart"/>
-      <w:r>
-        <w:t>.</w:t>
-      </w:r>
-      <w:r>
-        <w:t xml:space="preserve"> </w:t>
-      </w:r>
-      <w:r>
-        <w:t xml:space="preserve"> ??????</w:t>
-      </w:r>
-      <w:proofErr w:type="gramEnd"/>
-      <w:r>
-        <w:t xml:space="preserve"> </w:t>
-      </w:r>
-    </w:p>
-    <w:p>
-      <w:pPr>
-        <w:pStyle w:val="ListParagraph"/>
-        <w:numPr>
-          <w:ilvl w:val="1"/>
-          <w:numId w:val="15"/>
-        </w:numPr>
-        <w:rPr>
-          <w:color w:val="00B050"/>
-        </w:rPr>
-      </w:pPr>
-      <w:r>
-        <w:rPr>
-          <w:color w:val="00B050"/>
-        </w:rPr>
-        <w:t xml:space="preserve">There have some fields that cannot be updated like (Plan name, can’t delete if add another instalment payment plan) </w:t>
-      </w:r>
-    </w:p>
-    <w:p>
-      <w:pPr>
-        <w:spacing w:after="0"/>
-        <w:rPr>
-          <w:b/>
-          <w:u w:val="single"/>
-        </w:rPr>
-      </w:pPr>
-      <w:r>
-        <w:rPr>
-          <w:b/>
-          <w:u w:val="single"/>
-        </w:rPr>
-        <w:t>Student</w:t>
-      </w:r>
-    </w:p>
-    <w:p>
-      <w:pPr>
-        <w:pStyle w:val="ListParagraph"/>
-        <w:numPr>
-          <w:ilvl w:val="0"/>
-          <w:numId w:val="17"/>
-        </w:numPr>
-        <w:rPr>
-          <w:color w:val="00B0F0"/>
-        </w:rPr>
-      </w:pPr>
-      <w:r>
-        <w:rPr>
-          <w:color w:val="00B0F0"/>
-        </w:rPr>
-        <w:t xml:space="preserve">Uploaded file will also remove from the server. </w:t>
-      </w:r>
-    </w:p>
-    <w:p>
-      <w:pPr>
-        <w:pStyle w:val="ListParagraph"/>
-        <w:numPr>
-          <w:ilvl w:val="0"/>
-          <w:numId w:val="17"/>
-        </w:numPr>
-        <w:rPr>
-          <w:color w:val="00B0F0"/>
-        </w:rPr>
-      </w:pPr>
-      <w:r>
-        <w:rPr>
-          <w:color w:val="00B0F0"/>
-        </w:rPr>
-        <w:t xml:space="preserve">I didn’t find any password reset option from admin end. </w:t>
-      </w:r>
-    </w:p>
-    <w:p>
-      <w:pPr>
-        <w:spacing w:after="0"/>
-        <w:rPr>
-          <w:b/>
-          <w:u w:val="single"/>
-        </w:rPr>
-      </w:pPr>
-      <w:r>
-        <w:rPr>
-          <w:b/>
-          <w:u w:val="single"/>
-        </w:rPr>
-        <w:t xml:space="preserve">Payment </w:t>
-      </w:r>
-      <w:r>
-        <w:rPr>
-          <w:b/>
-          <w:u w:val="single"/>
-        </w:rPr>
-        <w:t>Collection</w:t>
-      </w:r>
-    </w:p>
-    <w:p>
-      <w:pPr>
-        <w:pStyle w:val="ListParagraph"/>
-        <w:numPr>
-          <w:ilvl w:val="1"/>
-          <w:numId w:val="4"/>
-        </w:numPr>
-        <w:ind w:left="720"/>
-      </w:pPr>
-      <w:r>
-        <w:t xml:space="preserve">Multiple filter buttons appear when I search multiple times in that screen. </w:t>
-      </w:r>
-    </w:p>
-    <w:p>
-      <w:pPr>
-        <w:pStyle w:val="ListParagraph"/>
-      </w:pPr>
-      <w:r>
-        <w:rPr>
-          <w:noProof/>
-        </w:rPr>
-        <w:drawing>
-          <wp:inline distT="0" distB="0" distL="0" distR="0" wp14:anchorId="0386BDAB" wp14:editId="6326F673">
-            <wp:extent cx="4756150" cy="2159000"/>
-            <wp:effectExtent l="0" t="0" r="6350" b="0"/>
-            <wp:docPr id="6" name="Picture 6"/>
             <wp:cNvGraphicFramePr>
               <a:graphicFrameLocks xmlns:a="http://schemas.openxmlformats.org/drawingml/2006/main" noChangeAspect="1"/>
             </wp:cNvGraphicFramePr>
@@ -834,7 +429,7 @@
                   <pic:spPr>
                     <a:xfrm>
                       <a:off x="0" y="0"/>
-                      <a:ext cx="4757206" cy="2159479"/>
+                      <a:ext cx="3988005" cy="2514729"/>
                     </a:xfrm>
                     <a:prstGeom prst="rect">
                       <a:avLst/>
@@ -849,8 +444,378 @@
     </w:p>
     <w:p>
       <w:pPr>
+        <w:pStyle w:val="ListParagraph"/>
+        <w:numPr>
+          <w:ilvl w:val="0"/>
+          <w:numId w:val="12"/>
+        </w:numPr>
+        <w:rPr>
+          <w:color w:val="00B050"/>
+        </w:rPr>
+      </w:pPr>
+      <w:r>
+        <w:rPr>
+          <w:color w:val="00B050"/>
+        </w:rPr>
+        <w:t xml:space="preserve">Bring whole admission going on section before ongoing batch list. ********* </w:t>
+      </w:r>
+    </w:p>
+    <w:p>
+      <w:pPr>
+        <w:pStyle w:val="ListParagraph"/>
+        <w:numPr>
+          <w:ilvl w:val="0"/>
+          <w:numId w:val="12"/>
+        </w:numPr>
+        <w:rPr>
+          <w:color w:val="00B050"/>
+        </w:rPr>
+      </w:pPr>
+      <w:r>
+        <w:rPr>
+          <w:color w:val="00B050"/>
+        </w:rPr>
+        <w:t xml:space="preserve">Profile edit-&gt; passing year should be share the year list. If it not possible than make it input box for numbers only and it should be 4 digits long. </w:t>
+      </w:r>
+    </w:p>
+    <w:p>
+      <w:pPr>
+        <w:ind w:left="360"/>
+      </w:pPr>
+    </w:p>
+    <w:p/>
+    <w:p/>
+    <w:p>
+      <w:r>
+        <w:br w:type="page"/>
+      </w:r>
+    </w:p>
+    <w:p>
+      <w:pPr>
+        <w:pStyle w:val="Title"/>
+        <w:jc w:val="center"/>
+      </w:pPr>
+      <w:r>
+        <w:lastRenderedPageBreak/>
+        <w:t>Admin</w:t>
+      </w:r>
+    </w:p>
+    <w:p>
+      <w:pPr>
         <w:spacing w:after="0"/>
       </w:pPr>
+      <w:r>
+        <w:rPr>
+          <w:b/>
+          <w:u w:val="single"/>
+        </w:rPr>
+        <w:t>Dashboard:</w:t>
+      </w:r>
+      <w:r>
+        <w:t xml:space="preserve"> </w:t>
+      </w:r>
+    </w:p>
+    <w:p>
+      <w:r>
+        <w:t xml:space="preserve">Need some discussion on this. </w:t>
+      </w:r>
+    </w:p>
+    <w:p>
+      <w:pPr>
+        <w:spacing w:after="0"/>
+        <w:rPr>
+          <w:b/>
+          <w:u w:val="single"/>
+        </w:rPr>
+      </w:pPr>
+      <w:r>
+        <w:rPr>
+          <w:b/>
+          <w:u w:val="single"/>
+        </w:rPr>
+        <w:t>Batch</w:t>
+      </w:r>
+    </w:p>
+    <w:p>
+      <w:pPr>
+        <w:pStyle w:val="ListParagraph"/>
+        <w:numPr>
+          <w:ilvl w:val="1"/>
+          <w:numId w:val="15"/>
+        </w:numPr>
+        <w:rPr>
+          <w:color w:val="00B050"/>
+        </w:rPr>
+      </w:pPr>
+      <w:r>
+        <w:rPr>
+          <w:color w:val="00B050"/>
+        </w:rPr>
+        <w:t xml:space="preserve">Welcome email status has been changed but student never got that email. </w:t>
+      </w:r>
+    </w:p>
+    <w:p>
+      <w:pPr>
+        <w:pStyle w:val="ListParagraph"/>
+        <w:numPr>
+          <w:ilvl w:val="1"/>
+          <w:numId w:val="15"/>
+        </w:numPr>
+        <w:rPr>
+          <w:highlight w:val="yellow"/>
+        </w:rPr>
+      </w:pPr>
+      <w:r>
+        <w:rPr>
+          <w:highlight w:val="yellow"/>
+        </w:rPr>
+        <w:t>Need to add an option so that non-enrolled learners cannot see those batches but those will be visible to enrolled learners only. (specific cases)</w:t>
+      </w:r>
+    </w:p>
+    <w:p>
+      <w:pPr>
+        <w:pStyle w:val="ListParagraph"/>
+        <w:ind w:left="792"/>
+      </w:pPr>
+      <w:r>
+        <w:rPr>
+          <w:color w:val="000000" w:themeColor="text1"/>
+          <w:highlight w:val="yellow"/>
+        </w:rPr>
+        <w:t>The batch status will automatically change when today date = batch starts date. If there need to change the status we will do that manually. But it needs to change automatically</w:t>
+      </w:r>
+      <w:r>
+        <w:rPr>
+          <w:color w:val="00B0F0"/>
+        </w:rPr>
+        <w:t>.</w:t>
+      </w:r>
+      <w:r>
+        <w:t xml:space="preserve"> </w:t>
+      </w:r>
+      <w:r>
+        <w:rPr>
+          <w:highlight w:val="yellow"/>
+        </w:rPr>
+        <w:t>Need discussion</w:t>
+      </w:r>
+    </w:p>
+    <w:p>
+      <w:pPr>
+        <w:pStyle w:val="ListParagraph"/>
+        <w:numPr>
+          <w:ilvl w:val="1"/>
+          <w:numId w:val="15"/>
+        </w:numPr>
+        <w:rPr>
+          <w:highlight w:val="red"/>
+        </w:rPr>
+      </w:pPr>
+      <w:r>
+        <w:rPr>
+          <w:highlight w:val="red"/>
+        </w:rPr>
+        <w:t xml:space="preserve">I think there was a download button for downloading the student information for a batch. But </w:t>
+      </w:r>
+      <w:r>
+        <w:rPr>
+          <w:highlight w:val="red"/>
+        </w:rPr>
+        <w:t>currently</w:t>
+      </w:r>
+      <w:r>
+        <w:rPr>
+          <w:highlight w:val="red"/>
+        </w:rPr>
+        <w:t xml:space="preserve"> </w:t>
+      </w:r>
+      <w:r>
+        <w:rPr>
+          <w:highlight w:val="red"/>
+        </w:rPr>
+        <w:t xml:space="preserve">that button was not found. </w:t>
+      </w:r>
+      <w:r>
+        <w:rPr>
+          <w:highlight w:val="red"/>
+        </w:rPr>
+        <w:t xml:space="preserve"> (I </w:t>
+      </w:r>
+      <w:proofErr w:type="spellStart"/>
+      <w:r>
+        <w:rPr>
+          <w:highlight w:val="red"/>
+        </w:rPr>
+        <w:t>cant</w:t>
+      </w:r>
+      <w:proofErr w:type="spellEnd"/>
+      <w:r>
+        <w:rPr>
+          <w:highlight w:val="red"/>
+        </w:rPr>
+        <w:t xml:space="preserve"> remember </w:t>
+      </w:r>
+      <w:r>
+        <w:rPr>
+          <w:highlight w:val="red"/>
+        </w:rPr>
+        <w:t>anything like this, it is not even in live</w:t>
+      </w:r>
+      <w:r>
+        <w:rPr>
+          <w:highlight w:val="red"/>
+        </w:rPr>
+        <w:t>)</w:t>
+      </w:r>
+    </w:p>
+    <w:p>
+      <w:pPr>
+        <w:pStyle w:val="ListParagraph"/>
+        <w:numPr>
+          <w:ilvl w:val="1"/>
+          <w:numId w:val="15"/>
+        </w:numPr>
+        <w:rPr>
+          <w:highlight w:val="yellow"/>
+        </w:rPr>
+      </w:pPr>
+      <w:r>
+        <w:rPr>
+          <w:highlight w:val="yellow"/>
+        </w:rPr>
+        <w:t>We need to implement Dropout for payment calculation as well.</w:t>
+      </w:r>
+      <w:r>
+        <w:rPr>
+          <w:highlight w:val="yellow"/>
+        </w:rPr>
+        <w:t xml:space="preserve"> </w:t>
+      </w:r>
+      <w:r>
+        <w:rPr>
+          <w:highlight w:val="yellow"/>
+        </w:rPr>
+        <w:t xml:space="preserve"> </w:t>
+      </w:r>
+      <w:proofErr w:type="gramStart"/>
+      <w:r>
+        <w:rPr>
+          <w:highlight w:val="yellow"/>
+        </w:rPr>
+        <w:t>how</w:t>
+      </w:r>
+      <w:r>
+        <w:rPr>
+          <w:highlight w:val="yellow"/>
+        </w:rPr>
+        <w:t xml:space="preserve"> ??????</w:t>
+      </w:r>
+      <w:proofErr w:type="gramEnd"/>
+      <w:r>
+        <w:rPr>
+          <w:highlight w:val="yellow"/>
+        </w:rPr>
+        <w:t xml:space="preserve"> give me logic</w:t>
+      </w:r>
+      <w:r>
+        <w:rPr>
+          <w:highlight w:val="yellow"/>
+        </w:rPr>
+        <w:t xml:space="preserve"> </w:t>
+      </w:r>
+    </w:p>
+    <w:p>
+      <w:pPr>
+        <w:pStyle w:val="ListParagraph"/>
+        <w:numPr>
+          <w:ilvl w:val="1"/>
+          <w:numId w:val="15"/>
+        </w:numPr>
+        <w:rPr>
+          <w:color w:val="00B050"/>
+        </w:rPr>
+      </w:pPr>
+      <w:r>
+        <w:rPr>
+          <w:color w:val="00B050"/>
+        </w:rPr>
+        <w:t xml:space="preserve">There have some fields that cannot be updated like (Plan name, can’t delete if add another instalment payment plan) </w:t>
+      </w:r>
+    </w:p>
+    <w:p>
+      <w:pPr>
+        <w:spacing w:after="0"/>
+        <w:rPr>
+          <w:b/>
+          <w:u w:val="single"/>
+        </w:rPr>
+      </w:pPr>
+      <w:r>
+        <w:rPr>
+          <w:b/>
+          <w:u w:val="single"/>
+        </w:rPr>
+        <w:t>Student</w:t>
+      </w:r>
+    </w:p>
+    <w:p>
+      <w:pPr>
+        <w:pStyle w:val="ListParagraph"/>
+        <w:numPr>
+          <w:ilvl w:val="0"/>
+          <w:numId w:val="17"/>
+        </w:numPr>
+        <w:rPr>
+          <w:color w:val="00B0F0"/>
+        </w:rPr>
+      </w:pPr>
+      <w:r>
+        <w:rPr>
+          <w:color w:val="00B0F0"/>
+        </w:rPr>
+        <w:t xml:space="preserve">Uploaded file will also remove from the server. </w:t>
+      </w:r>
+    </w:p>
+    <w:p>
+      <w:pPr>
+        <w:pStyle w:val="ListParagraph"/>
+        <w:numPr>
+          <w:ilvl w:val="0"/>
+          <w:numId w:val="17"/>
+        </w:numPr>
+        <w:rPr>
+          <w:color w:val="00B0F0"/>
+        </w:rPr>
+      </w:pPr>
+      <w:r>
+        <w:rPr>
+          <w:color w:val="00B0F0"/>
+        </w:rPr>
+        <w:t xml:space="preserve">I didn’t find any password reset option from admin end. </w:t>
+      </w:r>
+    </w:p>
+    <w:p>
+      <w:pPr>
+        <w:spacing w:after="0"/>
+        <w:rPr>
+          <w:b/>
+          <w:u w:val="single"/>
+        </w:rPr>
+      </w:pPr>
+      <w:r>
+        <w:rPr>
+          <w:b/>
+          <w:u w:val="single"/>
+        </w:rPr>
+        <w:t xml:space="preserve">Payment </w:t>
+      </w:r>
+      <w:r>
+        <w:rPr>
+          <w:b/>
+          <w:u w:val="single"/>
+        </w:rPr>
+        <w:t>Collection</w:t>
+      </w:r>
     </w:p>
     <w:p>
       <w:pPr>
@@ -861,484 +826,34 @@
         </w:numPr>
         <w:ind w:left="720"/>
         <w:rPr>
-          <w:color w:val="00B050"/>
-        </w:rPr>
-      </w:pPr>
-      <w:r>
-        <w:rPr>
-          <w:color w:val="00B050"/>
-        </w:rPr>
-        <w:t xml:space="preserve">Is it possible to rename the invoice according to student information like invoice </w:t>
+          <w:highlight w:val="yellow"/>
+        </w:rPr>
+      </w:pPr>
+      <w:r>
+        <w:rPr>
+          <w:highlight w:val="yellow"/>
+        </w:rPr>
+        <w:t xml:space="preserve">Multiple filter buttons appear when I search multiple times in that screen. </w:t>
+      </w:r>
+      <w:r>
+        <w:rPr>
+          <w:highlight w:val="yellow"/>
+        </w:rPr>
+        <w:t xml:space="preserve"> (need to change the full </w:t>
       </w:r>
       <w:proofErr w:type="spellStart"/>
       <w:r>
         <w:rPr>
-          <w:color w:val="00B050"/>
-        </w:rPr>
-        <w:t>number+student</w:t>
+          <w:highlight w:val="yellow"/>
+        </w:rPr>
+        <w:t>processs</w:t>
       </w:r>
       <w:proofErr w:type="spellEnd"/>
       <w:r>
         <w:rPr>
-          <w:color w:val="00B050"/>
-        </w:rPr>
-        <w:t xml:space="preserve"> </w:t>
-      </w:r>
-      <w:proofErr w:type="spellStart"/>
-      <w:r>
-        <w:rPr>
-          <w:color w:val="00B050"/>
-        </w:rPr>
-        <w:t>id+student</w:t>
-      </w:r>
-      <w:proofErr w:type="spellEnd"/>
-      <w:r>
-        <w:rPr>
-          <w:color w:val="00B050"/>
-        </w:rPr>
-        <w:t xml:space="preserve"> name?</w:t>
-      </w:r>
-    </w:p>
-    <w:p>
-      <w:pPr>
-        <w:pStyle w:val="ListParagraph"/>
-        <w:numPr>
-          <w:ilvl w:val="1"/>
-          <w:numId w:val="4"/>
-        </w:numPr>
-        <w:ind w:left="720"/>
-        <w:rPr>
           <w:highlight w:val="yellow"/>
         </w:rPr>
-      </w:pPr>
-      <w:r>
-        <w:rPr>
-          <w:highlight w:val="yellow"/>
-        </w:rPr>
-        <w:t>Can we have printable invoice view like as downloaded one?</w:t>
-      </w:r>
-      <w:r>
-        <w:rPr>
-          <w:highlight w:val="yellow"/>
-        </w:rPr>
-        <w:t xml:space="preserve"> (Later)</w:t>
-      </w:r>
-    </w:p>
-    <w:p>
-      <w:pPr>
-        <w:spacing w:after="0"/>
-        <w:rPr>
-          <w:b/>
-          <w:u w:val="single"/>
-        </w:rPr>
-      </w:pPr>
-      <w:r>
-        <w:rPr>
-          <w:b/>
-          <w:u w:val="single"/>
-        </w:rPr>
-        <w:t>General:</w:t>
-      </w:r>
-    </w:p>
-    <w:p>
-      <w:pPr>
-        <w:pStyle w:val="ListParagraph"/>
-        <w:numPr>
-          <w:ilvl w:val="0"/>
-          <w:numId w:val="10"/>
-        </w:numPr>
-        <w:rPr>
-          <w:color w:val="00B050"/>
-        </w:rPr>
-      </w:pPr>
-      <w:r>
-        <w:rPr>
-          <w:color w:val="00B050"/>
-        </w:rPr>
-        <w:t xml:space="preserve">Batch Transfer menu needs transfer under student menu. </w:t>
-      </w:r>
-    </w:p>
-    <w:p>
-      <w:pPr>
-        <w:pStyle w:val="ListParagraph"/>
-        <w:numPr>
-          <w:ilvl w:val="0"/>
-          <w:numId w:val="10"/>
-        </w:numPr>
-        <w:rPr>
-          <w:color w:val="00B0F0"/>
-        </w:rPr>
-      </w:pPr>
-      <w:r>
-        <w:rPr>
-          <w:color w:val="00B050"/>
-        </w:rPr>
-        <w:t xml:space="preserve">Book can transfer under academic section. </w:t>
-      </w:r>
-      <w:r>
-        <w:rPr>
-          <w:color w:val="00B050"/>
-        </w:rPr>
-        <w:t xml:space="preserve">(I just transfer books menu under the academic </w:t>
-      </w:r>
-      <w:proofErr w:type="gramStart"/>
-      <w:r>
-        <w:rPr>
-          <w:color w:val="00B050"/>
-        </w:rPr>
-        <w:t>section</w:t>
-      </w:r>
-      <w:proofErr w:type="gramEnd"/>
-      <w:r>
-        <w:rPr>
-          <w:color w:val="00B050"/>
-        </w:rPr>
-        <w:t xml:space="preserve"> but it still shows the course menu active)</w:t>
-      </w:r>
-      <w:r>
-        <w:rPr>
-          <w:color w:val="00B050"/>
-        </w:rPr>
-        <w:t xml:space="preserve"> </w:t>
-      </w:r>
-      <w:r>
-        <w:rPr>
-          <w:color w:val="00B0F0"/>
-        </w:rPr>
-        <w:t>I will do that after uploading to live, it is all about configuration from admin panel</w:t>
-      </w:r>
-    </w:p>
-    <w:p>
-      <w:pPr>
-        <w:spacing w:after="0"/>
-        <w:rPr>
-          <w:b/>
-          <w:u w:val="single"/>
-        </w:rPr>
-      </w:pPr>
-      <w:r>
-        <w:rPr>
-          <w:b/>
-          <w:u w:val="single"/>
-        </w:rPr>
-        <w:lastRenderedPageBreak/>
-        <w:t>Books</w:t>
-      </w:r>
-    </w:p>
-    <w:p>
-      <w:pPr>
-        <w:pStyle w:val="ListParagraph"/>
-        <w:numPr>
-          <w:ilvl w:val="0"/>
-          <w:numId w:val="8"/>
-        </w:numPr>
-        <w:rPr>
-          <w:color w:val="00B050"/>
-        </w:rPr>
-      </w:pPr>
-      <w:r>
-        <w:rPr>
-          <w:color w:val="00B050"/>
-        </w:rPr>
-        <w:t>First column should be the enrolment ID and it should be ascending order.</w:t>
-      </w:r>
-    </w:p>
-    <w:p>
-      <w:pPr>
-        <w:pStyle w:val="ListParagraph"/>
-        <w:numPr>
-          <w:ilvl w:val="0"/>
-          <w:numId w:val="8"/>
-        </w:numPr>
-        <w:rPr>
-          <w:color w:val="00B050"/>
-        </w:rPr>
-      </w:pPr>
-      <w:r>
-        <w:rPr>
-          <w:color w:val="00B050"/>
-        </w:rPr>
-        <w:t xml:space="preserve">Book 1 will be the first column than the Book2 and so on with feedback. </w:t>
-      </w:r>
-    </w:p>
-    <w:p>
-      <w:pPr>
-        <w:pStyle w:val="ListParagraph"/>
-        <w:numPr>
-          <w:ilvl w:val="0"/>
-          <w:numId w:val="8"/>
-        </w:numPr>
-        <w:rPr>
-          <w:color w:val="00B050"/>
-        </w:rPr>
-      </w:pPr>
-      <w:r>
-        <w:rPr>
-          <w:color w:val="00B050"/>
-        </w:rPr>
-        <w:t xml:space="preserve">Feedback creator name and date of feedback is needed. </w:t>
-      </w:r>
-    </w:p>
-    <w:p>
-      <w:pPr>
-        <w:pStyle w:val="ListParagraph"/>
-        <w:numPr>
-          <w:ilvl w:val="0"/>
-          <w:numId w:val="8"/>
-        </w:numPr>
-        <w:rPr>
-          <w:color w:val="00B050"/>
-        </w:rPr>
-      </w:pPr>
-      <w:r>
-        <w:rPr>
-          <w:color w:val="00B050"/>
-        </w:rPr>
-        <w:t xml:space="preserve">By un-sending a book, student is also having e sending notification. </w:t>
-      </w:r>
-    </w:p>
-    <w:p>
-      <w:pPr>
-        <w:pStyle w:val="ListParagraph"/>
-        <w:numPr>
-          <w:ilvl w:val="0"/>
-          <w:numId w:val="8"/>
-        </w:numPr>
-        <w:rPr>
-          <w:color w:val="00B050"/>
-        </w:rPr>
-      </w:pPr>
-      <w:r>
-        <w:rPr>
-          <w:color w:val="00B050"/>
-        </w:rPr>
-        <w:t xml:space="preserve">Un-sending book confirmation notification shows sending notification. It should be </w:t>
-      </w:r>
-    </w:p>
-    <w:p>
-      <w:pPr>
-        <w:pStyle w:val="ListParagraph"/>
-        <w:numPr>
-          <w:ilvl w:val="0"/>
-          <w:numId w:val="8"/>
-        </w:numPr>
-        <w:rPr>
-          <w:highlight w:val="yellow"/>
-        </w:rPr>
-      </w:pPr>
-      <w:r>
-        <w:rPr>
-          <w:highlight w:val="yellow"/>
-        </w:rPr>
-        <w:t xml:space="preserve">How can I send books as bulk or multi-selected </w:t>
-      </w:r>
-      <w:r>
-        <w:rPr>
-          <w:highlight w:val="yellow"/>
-        </w:rPr>
-        <w:t>students?</w:t>
-      </w:r>
-      <w:r>
-        <w:rPr>
-          <w:highlight w:val="yellow"/>
-        </w:rPr>
-        <w:t xml:space="preserve"> </w:t>
-      </w:r>
-    </w:p>
-    <w:p>
-      <w:pPr>
-        <w:pStyle w:val="ListParagraph"/>
-        <w:numPr>
-          <w:ilvl w:val="0"/>
-          <w:numId w:val="8"/>
-        </w:numPr>
-        <w:rPr>
-          <w:highlight w:val="yellow"/>
-        </w:rPr>
-      </w:pPr>
-      <w:r>
-        <w:rPr>
-          <w:highlight w:val="yellow"/>
-        </w:rPr>
-        <w:t>How inactive is works on books?</w:t>
-      </w:r>
-    </w:p>
-    <w:p>
-      <w:pPr>
-        <w:pStyle w:val="ListParagraph"/>
-        <w:numPr>
-          <w:ilvl w:val="0"/>
-          <w:numId w:val="8"/>
-        </w:numPr>
-        <w:rPr>
-          <w:highlight w:val="yellow"/>
-        </w:rPr>
-      </w:pPr>
-      <w:r>
-        <w:rPr>
-          <w:highlight w:val="yellow"/>
-        </w:rPr>
-        <w:t xml:space="preserve">How to remove a book? </w:t>
-      </w:r>
-    </w:p>
-    <w:p>
-      <w:pPr>
-        <w:pStyle w:val="ListParagraph"/>
-        <w:numPr>
-          <w:ilvl w:val="0"/>
-          <w:numId w:val="8"/>
-        </w:numPr>
-        <w:rPr>
-          <w:color w:val="00B0F0"/>
-        </w:rPr>
-      </w:pPr>
-      <w:r>
-        <w:rPr>
-          <w:color w:val="00B050"/>
-        </w:rPr>
-        <w:t xml:space="preserve">Feedback (+) plus button </w:t>
-      </w:r>
-      <w:r>
-        <w:rPr>
-          <w:color w:val="00B050"/>
-        </w:rPr>
-        <w:t>title should show Add feedback rather Edit</w:t>
-      </w:r>
-    </w:p>
-    <w:p>
-      <w:pPr>
-        <w:pStyle w:val="ListParagraph"/>
-        <w:numPr>
-          <w:ilvl w:val="0"/>
-          <w:numId w:val="8"/>
-        </w:numPr>
-        <w:rPr>
-          <w:highlight w:val="yellow"/>
-        </w:rPr>
-      </w:pPr>
-      <w:r>
-        <w:rPr>
-          <w:highlight w:val="yellow"/>
-        </w:rPr>
-        <w:t xml:space="preserve">How can I edit or delete existing feedback? </w:t>
-      </w:r>
-    </w:p>
-    <w:p>
-      <w:pPr>
-        <w:spacing w:after="0"/>
-        <w:rPr>
-          <w:b/>
-          <w:u w:val="single"/>
-        </w:rPr>
-      </w:pPr>
-      <w:r>
-        <w:rPr>
-          <w:b/>
-          <w:u w:val="single"/>
-        </w:rPr>
-        <w:t>Batch Transfer</w:t>
-      </w:r>
-    </w:p>
-    <w:p>
-      <w:pPr>
-        <w:pStyle w:val="ListParagraph"/>
-        <w:numPr>
-          <w:ilvl w:val="0"/>
-          <w:numId w:val="11"/>
-        </w:numPr>
-      </w:pPr>
-      <w:r>
-        <w:t xml:space="preserve">Is it possible to keep all the transfer history in the list even if student transfers more than one time for the same </w:t>
-      </w:r>
-      <w:r>
-        <w:t>course?</w:t>
-      </w:r>
-      <w:r>
-        <w:t xml:space="preserve"> </w:t>
-      </w:r>
-      <w:r>
-        <w:t xml:space="preserve"> </w:t>
-      </w:r>
-      <w:proofErr w:type="gramStart"/>
-      <w:r>
-        <w:t>Y</w:t>
-      </w:r>
-      <w:r>
-        <w:t>es</w:t>
-      </w:r>
-      <w:proofErr w:type="gramEnd"/>
-      <w:r>
-        <w:t xml:space="preserve"> but not </w:t>
-      </w:r>
-      <w:proofErr w:type="spellStart"/>
-      <w:r>
-        <w:t>tesetd</w:t>
-      </w:r>
-      <w:proofErr w:type="spellEnd"/>
-    </w:p>
-    <w:p>
-      <w:pPr>
-        <w:spacing w:after="0"/>
-        <w:rPr>
-          <w:b/>
-          <w:u w:val="single"/>
-        </w:rPr>
-      </w:pPr>
-      <w:r>
-        <w:rPr>
-          <w:b/>
-          <w:u w:val="single"/>
-        </w:rPr>
-        <w:t>Result</w:t>
-      </w:r>
-    </w:p>
-    <w:p>
-      <w:pPr>
-        <w:pStyle w:val="ListParagraph"/>
-        <w:numPr>
-          <w:ilvl w:val="0"/>
-          <w:numId w:val="13"/>
-        </w:numPr>
-        <w:rPr>
-          <w:color w:val="00B050"/>
-        </w:rPr>
-      </w:pPr>
-      <w:r>
-        <w:rPr>
-          <w:color w:val="00B050"/>
-        </w:rPr>
-        <w:t>Clear div on click filter</w:t>
-      </w:r>
-    </w:p>
-    <w:p>
-      <w:pPr>
-        <w:pStyle w:val="ListParagraph"/>
-        <w:numPr>
-          <w:ilvl w:val="0"/>
-          <w:numId w:val="13"/>
-        </w:numPr>
-        <w:rPr>
-          <w:color w:val="00B050"/>
-        </w:rPr>
-      </w:pPr>
-      <w:r>
-        <w:rPr>
-          <w:color w:val="00B050"/>
-        </w:rPr>
-        <w:t>It’s not working. When I search 1</w:t>
-      </w:r>
-      <w:r>
-        <w:rPr>
-          <w:color w:val="00B050"/>
-          <w:vertAlign w:val="superscript"/>
-        </w:rPr>
-        <w:t>st</w:t>
-      </w:r>
-      <w:r>
-        <w:rPr>
-          <w:color w:val="00B050"/>
-        </w:rPr>
-        <w:t xml:space="preserve"> time it shows ok. But from the second time it shows the following view. Each search it increase the column values. Even o can’t update any results also. </w:t>
+        <w:t xml:space="preserve"> flow, need some time to do the fix)</w:t>
       </w:r>
     </w:p>
     <w:p>
@@ -1350,10 +865,10 @@
           <w:noProof/>
         </w:rPr>
         <w:drawing>
-          <wp:inline distT="0" distB="0" distL="0" distR="0" wp14:anchorId="68C995DB" wp14:editId="1886EAF9">
-            <wp:extent cx="5943600" cy="2005965"/>
-            <wp:effectExtent l="0" t="0" r="0" b="0"/>
-            <wp:docPr id="1" name="Picture 1"/>
+          <wp:inline distT="0" distB="0" distL="0" distR="0" wp14:anchorId="0386BDAB" wp14:editId="6326F673">
+            <wp:extent cx="4756150" cy="2159000"/>
+            <wp:effectExtent l="0" t="0" r="6350" b="0"/>
+            <wp:docPr id="6" name="Picture 6"/>
             <wp:cNvGraphicFramePr>
               <a:graphicFrameLocks xmlns:a="http://schemas.openxmlformats.org/drawingml/2006/main" noChangeAspect="1"/>
             </wp:cNvGraphicFramePr>
@@ -1373,7 +888,7 @@
                   <pic:spPr>
                     <a:xfrm>
                       <a:off x="0" y="0"/>
-                      <a:ext cx="5943600" cy="2005965"/>
+                      <a:ext cx="4757206" cy="2159479"/>
                     </a:xfrm>
                     <a:prstGeom prst="rect">
                       <a:avLst/>
@@ -1388,6 +903,482 @@
     </w:p>
     <w:p>
       <w:pPr>
+        <w:spacing w:after="0"/>
+      </w:pPr>
+    </w:p>
+    <w:p>
+      <w:pPr>
+        <w:pStyle w:val="ListParagraph"/>
+        <w:numPr>
+          <w:ilvl w:val="1"/>
+          <w:numId w:val="4"/>
+        </w:numPr>
+        <w:ind w:left="720"/>
+        <w:rPr>
+          <w:color w:val="00B050"/>
+        </w:rPr>
+      </w:pPr>
+      <w:r>
+        <w:rPr>
+          <w:color w:val="00B050"/>
+        </w:rPr>
+        <w:t xml:space="preserve">Is it possible to rename the invoice according to student information like invoice </w:t>
+      </w:r>
+      <w:proofErr w:type="spellStart"/>
+      <w:r>
+        <w:rPr>
+          <w:color w:val="00B050"/>
+        </w:rPr>
+        <w:t>number+student</w:t>
+      </w:r>
+      <w:proofErr w:type="spellEnd"/>
+      <w:r>
+        <w:rPr>
+          <w:color w:val="00B050"/>
+        </w:rPr>
+        <w:t xml:space="preserve"> </w:t>
+      </w:r>
+      <w:proofErr w:type="spellStart"/>
+      <w:r>
+        <w:rPr>
+          <w:color w:val="00B050"/>
+        </w:rPr>
+        <w:t>id+student</w:t>
+      </w:r>
+      <w:proofErr w:type="spellEnd"/>
+      <w:r>
+        <w:rPr>
+          <w:color w:val="00B050"/>
+        </w:rPr>
+        <w:t xml:space="preserve"> name?</w:t>
+      </w:r>
+    </w:p>
+    <w:p>
+      <w:pPr>
+        <w:pStyle w:val="ListParagraph"/>
+        <w:numPr>
+          <w:ilvl w:val="1"/>
+          <w:numId w:val="4"/>
+        </w:numPr>
+        <w:ind w:left="720"/>
+        <w:rPr>
+          <w:highlight w:val="yellow"/>
+        </w:rPr>
+      </w:pPr>
+      <w:r>
+        <w:rPr>
+          <w:highlight w:val="yellow"/>
+        </w:rPr>
+        <w:t>Can we have printable invoice view like as downloaded one?</w:t>
+      </w:r>
+      <w:r>
+        <w:rPr>
+          <w:highlight w:val="yellow"/>
+        </w:rPr>
+        <w:t xml:space="preserve"> (Later)</w:t>
+      </w:r>
+    </w:p>
+    <w:p>
+      <w:pPr>
+        <w:spacing w:after="0"/>
+        <w:rPr>
+          <w:b/>
+          <w:u w:val="single"/>
+        </w:rPr>
+      </w:pPr>
+      <w:r>
+        <w:rPr>
+          <w:b/>
+          <w:u w:val="single"/>
+        </w:rPr>
+        <w:t>General:</w:t>
+      </w:r>
+    </w:p>
+    <w:p>
+      <w:pPr>
+        <w:pStyle w:val="ListParagraph"/>
+        <w:numPr>
+          <w:ilvl w:val="0"/>
+          <w:numId w:val="10"/>
+        </w:numPr>
+        <w:rPr>
+          <w:color w:val="00B050"/>
+        </w:rPr>
+      </w:pPr>
+      <w:r>
+        <w:rPr>
+          <w:color w:val="00B050"/>
+        </w:rPr>
+        <w:t xml:space="preserve">Batch Transfer menu needs transfer under student menu. </w:t>
+      </w:r>
+    </w:p>
+    <w:p>
+      <w:pPr>
+        <w:pStyle w:val="ListParagraph"/>
+        <w:numPr>
+          <w:ilvl w:val="0"/>
+          <w:numId w:val="10"/>
+        </w:numPr>
+        <w:rPr>
+          <w:color w:val="00B0F0"/>
+        </w:rPr>
+      </w:pPr>
+      <w:r>
+        <w:rPr>
+          <w:color w:val="00B050"/>
+        </w:rPr>
+        <w:lastRenderedPageBreak/>
+        <w:t xml:space="preserve">Book can transfer under academic section. </w:t>
+      </w:r>
+      <w:r>
+        <w:rPr>
+          <w:color w:val="00B050"/>
+        </w:rPr>
+        <w:t>(I just transfer books menu under the academic section but it still shows the course menu active)</w:t>
+      </w:r>
+      <w:r>
+        <w:rPr>
+          <w:color w:val="00B050"/>
+        </w:rPr>
+        <w:t xml:space="preserve"> </w:t>
+      </w:r>
+      <w:r>
+        <w:rPr>
+          <w:color w:val="00B0F0"/>
+        </w:rPr>
+        <w:t>I will do that after uploading to live, it is all about configuration from admin panel</w:t>
+      </w:r>
+    </w:p>
+    <w:p>
+      <w:pPr>
+        <w:spacing w:after="0"/>
+        <w:rPr>
+          <w:b/>
+          <w:u w:val="single"/>
+        </w:rPr>
+      </w:pPr>
+      <w:r>
+        <w:rPr>
+          <w:b/>
+          <w:u w:val="single"/>
+        </w:rPr>
+        <w:t>Books</w:t>
+      </w:r>
+    </w:p>
+    <w:p>
+      <w:pPr>
+        <w:pStyle w:val="ListParagraph"/>
+        <w:numPr>
+          <w:ilvl w:val="0"/>
+          <w:numId w:val="8"/>
+        </w:numPr>
+        <w:rPr>
+          <w:color w:val="00B050"/>
+        </w:rPr>
+      </w:pPr>
+      <w:r>
+        <w:rPr>
+          <w:color w:val="00B050"/>
+        </w:rPr>
+        <w:t>First column should be the enrolment ID and it should be ascending order.</w:t>
+      </w:r>
+    </w:p>
+    <w:p>
+      <w:pPr>
+        <w:pStyle w:val="ListParagraph"/>
+        <w:numPr>
+          <w:ilvl w:val="0"/>
+          <w:numId w:val="8"/>
+        </w:numPr>
+        <w:rPr>
+          <w:color w:val="00B050"/>
+        </w:rPr>
+      </w:pPr>
+      <w:r>
+        <w:rPr>
+          <w:color w:val="00B050"/>
+        </w:rPr>
+        <w:t xml:space="preserve">Book 1 will be the first column than the Book2 and so on with feedback. </w:t>
+      </w:r>
+    </w:p>
+    <w:p>
+      <w:pPr>
+        <w:pStyle w:val="ListParagraph"/>
+        <w:numPr>
+          <w:ilvl w:val="0"/>
+          <w:numId w:val="8"/>
+        </w:numPr>
+        <w:rPr>
+          <w:color w:val="00B050"/>
+        </w:rPr>
+      </w:pPr>
+      <w:r>
+        <w:rPr>
+          <w:color w:val="00B050"/>
+        </w:rPr>
+        <w:t xml:space="preserve">Feedback creator name and date of feedback is needed. </w:t>
+      </w:r>
+    </w:p>
+    <w:p>
+      <w:pPr>
+        <w:pStyle w:val="ListParagraph"/>
+        <w:numPr>
+          <w:ilvl w:val="0"/>
+          <w:numId w:val="8"/>
+        </w:numPr>
+        <w:rPr>
+          <w:color w:val="00B050"/>
+        </w:rPr>
+      </w:pPr>
+      <w:r>
+        <w:rPr>
+          <w:color w:val="00B050"/>
+        </w:rPr>
+        <w:t xml:space="preserve">By un-sending a book, student is also having e sending notification. </w:t>
+      </w:r>
+    </w:p>
+    <w:p>
+      <w:pPr>
+        <w:pStyle w:val="ListParagraph"/>
+        <w:numPr>
+          <w:ilvl w:val="0"/>
+          <w:numId w:val="8"/>
+        </w:numPr>
+        <w:rPr>
+          <w:color w:val="00B050"/>
+        </w:rPr>
+      </w:pPr>
+      <w:r>
+        <w:rPr>
+          <w:color w:val="00B050"/>
+        </w:rPr>
+        <w:t xml:space="preserve">Un-sending book confirmation notification shows sending notification. It should be </w:t>
+      </w:r>
+    </w:p>
+    <w:p>
+      <w:pPr>
+        <w:pStyle w:val="ListParagraph"/>
+        <w:numPr>
+          <w:ilvl w:val="0"/>
+          <w:numId w:val="8"/>
+        </w:numPr>
+        <w:rPr>
+          <w:highlight w:val="yellow"/>
+        </w:rPr>
+      </w:pPr>
+      <w:r>
+        <w:rPr>
+          <w:highlight w:val="yellow"/>
+        </w:rPr>
+        <w:t xml:space="preserve">How can I send books as bulk or multi-selected </w:t>
+      </w:r>
+      <w:r>
+        <w:rPr>
+          <w:highlight w:val="yellow"/>
+        </w:rPr>
+        <w:t>students?</w:t>
+      </w:r>
+      <w:r>
+        <w:rPr>
+          <w:highlight w:val="yellow"/>
+        </w:rPr>
+        <w:t xml:space="preserve"> </w:t>
+      </w:r>
+    </w:p>
+    <w:p>
+      <w:pPr>
+        <w:pStyle w:val="ListParagraph"/>
+        <w:numPr>
+          <w:ilvl w:val="0"/>
+          <w:numId w:val="8"/>
+        </w:numPr>
+        <w:rPr>
+          <w:highlight w:val="yellow"/>
+        </w:rPr>
+      </w:pPr>
+      <w:r>
+        <w:rPr>
+          <w:highlight w:val="yellow"/>
+        </w:rPr>
+        <w:t>How inactive is works on books?</w:t>
+      </w:r>
+    </w:p>
+    <w:p>
+      <w:pPr>
+        <w:pStyle w:val="ListParagraph"/>
+        <w:numPr>
+          <w:ilvl w:val="0"/>
+          <w:numId w:val="8"/>
+        </w:numPr>
+        <w:rPr>
+          <w:highlight w:val="yellow"/>
+        </w:rPr>
+      </w:pPr>
+      <w:r>
+        <w:rPr>
+          <w:highlight w:val="yellow"/>
+        </w:rPr>
+        <w:t xml:space="preserve">How to remove a book? </w:t>
+      </w:r>
+    </w:p>
+    <w:p>
+      <w:pPr>
+        <w:pStyle w:val="ListParagraph"/>
+        <w:numPr>
+          <w:ilvl w:val="0"/>
+          <w:numId w:val="8"/>
+        </w:numPr>
+        <w:rPr>
+          <w:color w:val="00B0F0"/>
+        </w:rPr>
+      </w:pPr>
+      <w:r>
+        <w:rPr>
+          <w:color w:val="00B050"/>
+        </w:rPr>
+        <w:t xml:space="preserve">Feedback (+) plus button </w:t>
+      </w:r>
+      <w:r>
+        <w:rPr>
+          <w:color w:val="00B050"/>
+        </w:rPr>
+        <w:t>title should show Add feedback rather Edit</w:t>
+      </w:r>
+    </w:p>
+    <w:p>
+      <w:pPr>
+        <w:pStyle w:val="ListParagraph"/>
+        <w:numPr>
+          <w:ilvl w:val="0"/>
+          <w:numId w:val="8"/>
+        </w:numPr>
+        <w:rPr>
+          <w:highlight w:val="yellow"/>
+        </w:rPr>
+      </w:pPr>
+      <w:r>
+        <w:rPr>
+          <w:highlight w:val="yellow"/>
+        </w:rPr>
+        <w:t xml:space="preserve">How can I edit or delete existing feedback? </w:t>
+      </w:r>
+    </w:p>
+    <w:p>
+      <w:pPr>
+        <w:spacing w:after="0"/>
+        <w:rPr>
+          <w:b/>
+          <w:u w:val="single"/>
+        </w:rPr>
+      </w:pPr>
+      <w:r>
+        <w:rPr>
+          <w:b/>
+          <w:u w:val="single"/>
+        </w:rPr>
+        <w:t>Batch Transfer</w:t>
+      </w:r>
+    </w:p>
+    <w:p>
+      <w:pPr>
+        <w:pStyle w:val="ListParagraph"/>
+        <w:numPr>
+          <w:ilvl w:val="0"/>
+          <w:numId w:val="11"/>
+        </w:numPr>
+      </w:pPr>
+      <w:r>
+        <w:t xml:space="preserve">Is it possible to keep all the transfer history in the list even if student transfers more than one time for the same </w:t>
+      </w:r>
+      <w:r>
+        <w:t>course?</w:t>
+      </w:r>
+      <w:r>
+        <w:t xml:space="preserve"> </w:t>
+      </w:r>
+      <w:r>
+        <w:t xml:space="preserve"> </w:t>
+      </w:r>
+      <w:r>
+        <w:t>Y</w:t>
+      </w:r>
+      <w:r>
+        <w:t>es</w:t>
+      </w:r>
+      <w:r>
+        <w:t xml:space="preserve"> but not </w:t>
+      </w:r>
+      <w:r>
+        <w:t>tested</w:t>
+      </w:r>
+    </w:p>
+    <w:p>
+      <w:pPr>
+        <w:spacing w:after="0"/>
+        <w:rPr>
+          <w:b/>
+          <w:u w:val="single"/>
+        </w:rPr>
+      </w:pPr>
+      <w:r>
+        <w:rPr>
+          <w:b/>
+          <w:u w:val="single"/>
+        </w:rPr>
+        <w:t>Result</w:t>
+      </w:r>
+    </w:p>
+    <w:p>
+      <w:pPr>
+        <w:pStyle w:val="ListParagraph"/>
+        <w:numPr>
+          <w:ilvl w:val="0"/>
+          <w:numId w:val="13"/>
+        </w:numPr>
+        <w:rPr>
+          <w:color w:val="00B050"/>
+        </w:rPr>
+      </w:pPr>
+      <w:r>
+        <w:rPr>
+          <w:color w:val="00B050"/>
+        </w:rPr>
+        <w:t>Clear div on click filter</w:t>
+      </w:r>
+    </w:p>
+    <w:p>
+      <w:pPr>
+        <w:pStyle w:val="ListParagraph"/>
+        <w:numPr>
+          <w:ilvl w:val="0"/>
+          <w:numId w:val="13"/>
+        </w:numPr>
+        <w:rPr>
+          <w:color w:val="00B050"/>
+        </w:rPr>
+      </w:pPr>
+      <w:r>
+        <w:rPr>
+          <w:color w:val="00B050"/>
+        </w:rPr>
+        <w:t>It’s not working. When I search 1</w:t>
+      </w:r>
+      <w:r>
+        <w:rPr>
+          <w:color w:val="00B050"/>
+          <w:vertAlign w:val="superscript"/>
+        </w:rPr>
+        <w:t>st</w:t>
+      </w:r>
+      <w:r>
+        <w:rPr>
+          <w:color w:val="00B050"/>
+        </w:rPr>
+        <w:t xml:space="preserve"> time it shows ok. But from the second time it shows the following view. Each search it increase the column values. Even o can’t update any results also. </w:t>
+      </w:r>
+    </w:p>
+    <w:p>
+      <w:pPr>
         <w:pStyle w:val="ListParagraph"/>
       </w:pPr>
       <w:r>
@@ -1395,10 +1386,10 @@
           <w:noProof/>
         </w:rPr>
         <w:drawing>
-          <wp:inline distT="0" distB="0" distL="0" distR="0" wp14:anchorId="0AF101F7" wp14:editId="5AE51A59">
+          <wp:inline distT="0" distB="0" distL="0" distR="0" wp14:anchorId="68C995DB" wp14:editId="1886EAF9">
             <wp:extent cx="5943600" cy="2005965"/>
             <wp:effectExtent l="0" t="0" r="0" b="0"/>
-            <wp:docPr id="2" name="Picture 2"/>
+            <wp:docPr id="1" name="Picture 1"/>
             <wp:cNvGraphicFramePr>
               <a:graphicFrameLocks xmlns:a="http://schemas.openxmlformats.org/drawingml/2006/main" noChangeAspect="1"/>
             </wp:cNvGraphicFramePr>
@@ -1433,251 +1424,6 @@
     </w:p>
     <w:p>
       <w:pPr>
-        <w:spacing w:after="0"/>
-        <w:rPr>
-          <w:b/>
-          <w:u w:val="single"/>
-        </w:rPr>
-      </w:pPr>
-      <w:r>
-        <w:rPr>
-          <w:b/>
-          <w:u w:val="single"/>
-        </w:rPr>
-        <w:t>Certificate</w:t>
-      </w:r>
-    </w:p>
-    <w:p>
-      <w:pPr>
-        <w:pStyle w:val="ListParagraph"/>
-        <w:numPr>
-          <w:ilvl w:val="0"/>
-          <w:numId w:val="14"/>
-        </w:numPr>
-      </w:pPr>
-      <w:r>
-        <w:rPr>
-          <w:color w:val="00B050"/>
-        </w:rPr>
-        <w:t xml:space="preserve">Result Details and Edit button are not working. </w:t>
-      </w:r>
-    </w:p>
-    <w:p>
-      <w:pPr>
-        <w:pStyle w:val="ListParagraph"/>
-        <w:numPr>
-          <w:ilvl w:val="0"/>
-          <w:numId w:val="14"/>
-        </w:numPr>
-        <w:rPr>
-          <w:color w:val="00B050"/>
-        </w:rPr>
-      </w:pPr>
-      <w:r>
-        <w:rPr>
-          <w:color w:val="00B050"/>
-        </w:rPr>
-        <w:t>Feedback (+) plus button title should show Add feedback rather Edit</w:t>
-      </w:r>
-    </w:p>
-    <w:p>
-      <w:pPr>
-        <w:pStyle w:val="ListParagraph"/>
-        <w:numPr>
-          <w:ilvl w:val="0"/>
-          <w:numId w:val="14"/>
-        </w:numPr>
-        <w:rPr>
-          <w:highlight w:val="yellow"/>
-        </w:rPr>
-      </w:pPr>
-      <w:r>
-        <w:rPr>
-          <w:highlight w:val="yellow"/>
-        </w:rPr>
-        <w:t xml:space="preserve">How can I edit or delete existing feedback? </w:t>
-      </w:r>
-    </w:p>
-    <w:p>
-      <w:pPr>
-        <w:pStyle w:val="ListParagraph"/>
-        <w:numPr>
-          <w:ilvl w:val="0"/>
-          <w:numId w:val="14"/>
-        </w:numPr>
-        <w:rPr>
-          <w:color w:val="00B050"/>
-        </w:rPr>
-      </w:pPr>
-      <w:r>
-        <w:rPr>
-          <w:color w:val="00B050"/>
-        </w:rPr>
-        <w:t xml:space="preserve">Feedback creator name and date of feedback is needed. </w:t>
-      </w:r>
-    </w:p>
-    <w:p>
-      <w:pPr>
-        <w:spacing w:after="0"/>
-        <w:rPr>
-          <w:b/>
-          <w:u w:val="single"/>
-        </w:rPr>
-      </w:pPr>
-      <w:r>
-        <w:rPr>
-          <w:b/>
-          <w:u w:val="single"/>
-        </w:rPr>
-        <w:lastRenderedPageBreak/>
-        <w:t>Notification</w:t>
-      </w:r>
-    </w:p>
-    <w:p>
-      <w:pPr>
-        <w:pStyle w:val="ListParagraph"/>
-        <w:numPr>
-          <w:ilvl w:val="0"/>
-          <w:numId w:val="19"/>
-        </w:numPr>
-        <w:spacing w:after="0"/>
-      </w:pPr>
-      <w:r>
-        <w:t xml:space="preserve">Need discussion. </w:t>
-      </w:r>
-    </w:p>
-    <w:p>
-      <w:pPr>
-        <w:pStyle w:val="ListParagraph"/>
-        <w:numPr>
-          <w:ilvl w:val="0"/>
-          <w:numId w:val="19"/>
-        </w:numPr>
-        <w:rPr>
-          <w:color w:val="00B050"/>
-        </w:rPr>
-      </w:pPr>
-      <w:r>
-        <w:rPr>
-          <w:color w:val="00B050"/>
-        </w:rPr>
-        <w:t xml:space="preserve">All Students in a Course &amp; Batch? is not working for both email and </w:t>
-      </w:r>
-      <w:proofErr w:type="spellStart"/>
-      <w:r>
-        <w:rPr>
-          <w:color w:val="00B050"/>
-        </w:rPr>
-        <w:t>sms</w:t>
-      </w:r>
-      <w:proofErr w:type="spellEnd"/>
-      <w:r>
-        <w:rPr>
-          <w:color w:val="00B050"/>
-        </w:rPr>
-        <w:t xml:space="preserve">. </w:t>
-      </w:r>
-    </w:p>
-    <w:p>
-      <w:pPr>
-        <w:pStyle w:val="ListParagraph"/>
-        <w:numPr>
-          <w:ilvl w:val="0"/>
-          <w:numId w:val="19"/>
-        </w:numPr>
-        <w:rPr>
-          <w:color w:val="00B0F0"/>
-        </w:rPr>
-      </w:pPr>
-      <w:r>
-        <w:rPr>
-          <w:color w:val="00B0F0"/>
-        </w:rPr>
-        <w:t xml:space="preserve">Please rename monthly email to Bulk Emails. </w:t>
-      </w:r>
-      <w:r>
-        <w:rPr>
-          <w:color w:val="00B0F0"/>
-        </w:rPr>
-        <w:t xml:space="preserve"> </w:t>
-      </w:r>
-    </w:p>
-    <w:p>
-      <w:pPr>
-        <w:spacing w:after="0"/>
-        <w:rPr>
-          <w:b/>
-          <w:u w:val="single"/>
-        </w:rPr>
-      </w:pPr>
-      <w:r>
-        <w:rPr>
-          <w:b/>
-          <w:u w:val="single"/>
-        </w:rPr>
-        <w:t>Settings</w:t>
-      </w:r>
-    </w:p>
-    <w:p>
-      <w:pPr>
-        <w:pStyle w:val="ListParagraph"/>
-        <w:numPr>
-          <w:ilvl w:val="0"/>
-          <w:numId w:val="9"/>
-        </w:numPr>
-        <w:rPr>
-          <w:color w:val="00B0F0"/>
-        </w:rPr>
-      </w:pPr>
-      <w:r>
-        <w:rPr>
-          <w:color w:val="00B0F0"/>
-        </w:rPr>
-        <w:t xml:space="preserve">How can I save any changes on general </w:t>
-      </w:r>
-      <w:r>
-        <w:rPr>
-          <w:color w:val="00B0F0"/>
-        </w:rPr>
-        <w:t xml:space="preserve">settings? </w:t>
-      </w:r>
-      <w:r>
-        <w:rPr>
-          <w:color w:val="00B0F0"/>
-        </w:rPr>
-        <w:t xml:space="preserve">And what is site </w:t>
-      </w:r>
-      <w:proofErr w:type="spellStart"/>
-      <w:r>
-        <w:rPr>
-          <w:color w:val="00B0F0"/>
-        </w:rPr>
-        <w:t>url</w:t>
-      </w:r>
-      <w:proofErr w:type="spellEnd"/>
-      <w:r>
-        <w:rPr>
-          <w:color w:val="00B0F0"/>
-        </w:rPr>
-        <w:t xml:space="preserve"> and admin </w:t>
-      </w:r>
-      <w:proofErr w:type="spellStart"/>
-      <w:r>
-        <w:rPr>
-          <w:color w:val="00B0F0"/>
-        </w:rPr>
-        <w:t>url</w:t>
-      </w:r>
-      <w:proofErr w:type="spellEnd"/>
-      <w:r>
-        <w:rPr>
-          <w:color w:val="00B0F0"/>
-        </w:rPr>
-        <w:t>.</w:t>
-      </w:r>
-    </w:p>
-    <w:p>
-      <w:pPr>
         <w:pStyle w:val="ListParagraph"/>
       </w:pPr>
       <w:r>
@@ -1685,10 +1431,10 @@
           <w:noProof/>
         </w:rPr>
         <w:drawing>
-          <wp:inline distT="0" distB="0" distL="0" distR="0" wp14:anchorId="2230BC53" wp14:editId="42B57686">
-            <wp:extent cx="5943600" cy="2947670"/>
-            <wp:effectExtent l="0" t="0" r="0" b="5080"/>
-            <wp:docPr id="5" name="Picture 5"/>
+          <wp:inline distT="0" distB="0" distL="0" distR="0" wp14:anchorId="0AF101F7" wp14:editId="5AE51A59">
+            <wp:extent cx="5943600" cy="2005965"/>
+            <wp:effectExtent l="0" t="0" r="0" b="0"/>
+            <wp:docPr id="2" name="Picture 2"/>
             <wp:cNvGraphicFramePr>
               <a:graphicFrameLocks xmlns:a="http://schemas.openxmlformats.org/drawingml/2006/main" noChangeAspect="1"/>
             </wp:cNvGraphicFramePr>
@@ -1708,6 +1454,304 @@
                   <pic:spPr>
                     <a:xfrm>
                       <a:off x="0" y="0"/>
+                      <a:ext cx="5943600" cy="2005965"/>
+                    </a:xfrm>
+                    <a:prstGeom prst="rect">
+                      <a:avLst/>
+                    </a:prstGeom>
+                  </pic:spPr>
+                </pic:pic>
+              </a:graphicData>
+            </a:graphic>
+          </wp:inline>
+        </w:drawing>
+      </w:r>
+    </w:p>
+    <w:p>
+      <w:pPr>
+        <w:spacing w:after="0"/>
+        <w:rPr>
+          <w:b/>
+          <w:u w:val="single"/>
+        </w:rPr>
+      </w:pPr>
+      <w:r>
+        <w:rPr>
+          <w:b/>
+          <w:u w:val="single"/>
+        </w:rPr>
+        <w:t>Certificate</w:t>
+      </w:r>
+    </w:p>
+    <w:p>
+      <w:pPr>
+        <w:pStyle w:val="ListParagraph"/>
+        <w:numPr>
+          <w:ilvl w:val="0"/>
+          <w:numId w:val="14"/>
+        </w:numPr>
+      </w:pPr>
+      <w:r>
+        <w:rPr>
+          <w:color w:val="00B050"/>
+        </w:rPr>
+        <w:lastRenderedPageBreak/>
+        <w:t xml:space="preserve">Result Details and Edit button are not working. </w:t>
+      </w:r>
+    </w:p>
+    <w:p>
+      <w:pPr>
+        <w:pStyle w:val="ListParagraph"/>
+        <w:numPr>
+          <w:ilvl w:val="0"/>
+          <w:numId w:val="14"/>
+        </w:numPr>
+        <w:rPr>
+          <w:color w:val="00B050"/>
+        </w:rPr>
+      </w:pPr>
+      <w:r>
+        <w:rPr>
+          <w:color w:val="00B050"/>
+        </w:rPr>
+        <w:t>Feedback (+) plus button title should show Add feedback rather Edit</w:t>
+      </w:r>
+    </w:p>
+    <w:p>
+      <w:pPr>
+        <w:pStyle w:val="ListParagraph"/>
+        <w:numPr>
+          <w:ilvl w:val="0"/>
+          <w:numId w:val="14"/>
+        </w:numPr>
+        <w:rPr>
+          <w:highlight w:val="yellow"/>
+        </w:rPr>
+      </w:pPr>
+      <w:r>
+        <w:rPr>
+          <w:highlight w:val="yellow"/>
+        </w:rPr>
+        <w:t xml:space="preserve">How can I edit or delete existing feedback? </w:t>
+      </w:r>
+    </w:p>
+    <w:p>
+      <w:pPr>
+        <w:pStyle w:val="ListParagraph"/>
+        <w:numPr>
+          <w:ilvl w:val="0"/>
+          <w:numId w:val="14"/>
+        </w:numPr>
+        <w:rPr>
+          <w:color w:val="00B050"/>
+        </w:rPr>
+      </w:pPr>
+      <w:r>
+        <w:rPr>
+          <w:color w:val="00B050"/>
+        </w:rPr>
+        <w:t xml:space="preserve">Feedback creator name and date of feedback is needed. </w:t>
+      </w:r>
+    </w:p>
+    <w:p>
+      <w:pPr>
+        <w:spacing w:after="0"/>
+        <w:rPr>
+          <w:b/>
+          <w:u w:val="single"/>
+        </w:rPr>
+      </w:pPr>
+      <w:r>
+        <w:rPr>
+          <w:b/>
+          <w:u w:val="single"/>
+        </w:rPr>
+        <w:t>Notification</w:t>
+      </w:r>
+    </w:p>
+    <w:p>
+      <w:pPr>
+        <w:pStyle w:val="ListParagraph"/>
+        <w:numPr>
+          <w:ilvl w:val="0"/>
+          <w:numId w:val="19"/>
+        </w:numPr>
+        <w:spacing w:after="0"/>
+      </w:pPr>
+      <w:r>
+        <w:t xml:space="preserve">Need discussion. </w:t>
+      </w:r>
+    </w:p>
+    <w:p>
+      <w:pPr>
+        <w:pStyle w:val="ListParagraph"/>
+        <w:numPr>
+          <w:ilvl w:val="0"/>
+          <w:numId w:val="19"/>
+        </w:numPr>
+        <w:rPr>
+          <w:color w:val="00B050"/>
+        </w:rPr>
+      </w:pPr>
+      <w:r>
+        <w:rPr>
+          <w:color w:val="00B050"/>
+        </w:rPr>
+        <w:t xml:space="preserve">All Students in a Course &amp; Batch? is not working for both email and </w:t>
+      </w:r>
+      <w:proofErr w:type="spellStart"/>
+      <w:r>
+        <w:rPr>
+          <w:color w:val="00B050"/>
+        </w:rPr>
+        <w:t>sms</w:t>
+      </w:r>
+      <w:proofErr w:type="spellEnd"/>
+      <w:r>
+        <w:rPr>
+          <w:color w:val="00B050"/>
+        </w:rPr>
+        <w:t xml:space="preserve">. </w:t>
+      </w:r>
+    </w:p>
+    <w:p>
+      <w:pPr>
+        <w:pStyle w:val="ListParagraph"/>
+        <w:numPr>
+          <w:ilvl w:val="0"/>
+          <w:numId w:val="19"/>
+        </w:numPr>
+        <w:rPr>
+          <w:color w:val="00B050"/>
+        </w:rPr>
+      </w:pPr>
+      <w:r>
+        <w:rPr>
+          <w:color w:val="00B050"/>
+        </w:rPr>
+        <w:t>Please rename monthly email to Bul</w:t>
+      </w:r>
+      <w:bookmarkStart w:id="0" w:name="_GoBack"/>
+      <w:bookmarkEnd w:id="0"/>
+      <w:r>
+        <w:rPr>
+          <w:color w:val="00B050"/>
+        </w:rPr>
+        <w:t xml:space="preserve">k Emails. </w:t>
+      </w:r>
+      <w:r>
+        <w:rPr>
+          <w:color w:val="00B050"/>
+        </w:rPr>
+        <w:t xml:space="preserve"> </w:t>
+      </w:r>
+    </w:p>
+    <w:p>
+      <w:pPr>
+        <w:spacing w:after="0"/>
+        <w:rPr>
+          <w:b/>
+          <w:u w:val="single"/>
+        </w:rPr>
+      </w:pPr>
+      <w:r>
+        <w:rPr>
+          <w:b/>
+          <w:u w:val="single"/>
+        </w:rPr>
+        <w:t>Settings</w:t>
+      </w:r>
+    </w:p>
+    <w:p>
+      <w:pPr>
+        <w:pStyle w:val="ListParagraph"/>
+        <w:numPr>
+          <w:ilvl w:val="0"/>
+          <w:numId w:val="9"/>
+        </w:numPr>
+        <w:rPr>
+          <w:color w:val="00B0F0"/>
+        </w:rPr>
+      </w:pPr>
+      <w:r>
+        <w:rPr>
+          <w:color w:val="00B050"/>
+        </w:rPr>
+        <w:t xml:space="preserve">How can I save any changes on general </w:t>
+      </w:r>
+      <w:r>
+        <w:rPr>
+          <w:color w:val="00B050"/>
+        </w:rPr>
+        <w:t xml:space="preserve">settings? </w:t>
+      </w:r>
+      <w:r>
+        <w:rPr>
+          <w:color w:val="00B050"/>
+        </w:rPr>
+        <w:t xml:space="preserve">And what is site </w:t>
+      </w:r>
+      <w:proofErr w:type="spellStart"/>
+      <w:r>
+        <w:rPr>
+          <w:color w:val="00B050"/>
+        </w:rPr>
+        <w:t>url</w:t>
+      </w:r>
+      <w:proofErr w:type="spellEnd"/>
+      <w:r>
+        <w:rPr>
+          <w:color w:val="00B050"/>
+        </w:rPr>
+        <w:t xml:space="preserve"> and admin </w:t>
+      </w:r>
+      <w:proofErr w:type="spellStart"/>
+      <w:r>
+        <w:rPr>
+          <w:color w:val="00B050"/>
+        </w:rPr>
+        <w:t>url</w:t>
+      </w:r>
+      <w:proofErr w:type="spellEnd"/>
+      <w:r>
+        <w:rPr>
+          <w:color w:val="00B050"/>
+        </w:rPr>
+        <w:t>.</w:t>
+      </w:r>
+    </w:p>
+    <w:p>
+      <w:pPr>
+        <w:pStyle w:val="ListParagraph"/>
+      </w:pPr>
+      <w:r>
+        <w:rPr>
+          <w:noProof/>
+        </w:rPr>
+        <w:drawing>
+          <wp:inline distT="0" distB="0" distL="0" distR="0" wp14:anchorId="2230BC53" wp14:editId="42B57686">
+            <wp:extent cx="5943600" cy="2947670"/>
+            <wp:effectExtent l="0" t="0" r="0" b="5080"/>
+            <wp:docPr id="5" name="Picture 5"/>
+            <wp:cNvGraphicFramePr>
+              <a:graphicFrameLocks xmlns:a="http://schemas.openxmlformats.org/drawingml/2006/main" noChangeAspect="1"/>
+            </wp:cNvGraphicFramePr>
+            <a:graphic xmlns:a="http://schemas.openxmlformats.org/drawingml/2006/main">
+              <a:graphicData uri="http://schemas.openxmlformats.org/drawingml/2006/picture">
+                <pic:pic xmlns:pic="http://schemas.openxmlformats.org/drawingml/2006/picture">
+                  <pic:nvPicPr>
+                    <pic:cNvPr id="0" name=""/>
+                    <pic:cNvPicPr/>
+                  </pic:nvPicPr>
+                  <pic:blipFill>
+                    <a:blip r:embed="rId12"/>
+                    <a:stretch>
+                      <a:fillRect/>
+                    </a:stretch>
+                  </pic:blipFill>
+                  <pic:spPr>
+                    <a:xfrm>
+                      <a:off x="0" y="0"/>
                       <a:ext cx="5943600" cy="2947670"/>
                     </a:xfrm>
                     <a:prstGeom prst="rect">
@@ -1735,8 +1779,8 @@
 </file>
 
 <file path=word/numbering.xml><?xml version="1.0" encoding="utf-8"?>
-<w:numbering xmlns:wpc="http://schemas.microsoft.com/office/word/2010/wordprocessingCanvas" xmlns:cx="http://schemas.microsoft.com/office/drawing/2014/chartex" xmlns:cx1="http://schemas.microsoft.com/office/drawing/2015/9/8/chartex" xmlns:cx2="http://schemas.microsoft.com/office/drawing/2015/10/21/chartex" xmlns:cx3="http://schemas.microsoft.com/office/drawing/2016/5/9/chartex" xmlns:cx4="http://schemas.microsoft.com/office/drawing/2016/5/10/chartex" xmlns:cx5="http://schemas.microsoft.com/office/drawing/2016/5/11/chartex" xmlns:cx6="http://schemas.microsoft.com/office/drawing/2016/5/12/chartex" xmlns:cx7="http://schemas.microsoft.com/office/drawing/2016/5/13/chartex" xmlns:cx8="http://schemas.microsoft.com/office/drawing/2016/5/14/chartex" xmlns:mc="http://schemas.openxmlformats.org/markup-compatibility/2006" xmlns:aink="http://schemas.microsoft.com/office/drawing/2016/ink" xmlns:am3d="http://schemas.microsoft.com/office/drawing/2017/model3d" xmlns:o="urn:schemas-microsoft-com:office:office" xmlns:r="http://schemas.openxmlformats.org/officeDocument/2006/relationships" xmlns:m="http://schemas.openxmlformats.org/officeDocument/2006/math" xmlns:v="urn:schemas-microsoft-com:vml" xmlns:wp14="http://schemas.microsoft.com/office/word/2010/wordprocessingDrawing" xmlns:wp="http://schemas.openxmlformats.org/drawingml/2006/wordprocessingDrawing" xmlns:w10="urn:schemas-microsoft-com:office:word" xmlns:w="http://schemas.openxmlformats.org/wordprocessingml/2006/main" xmlns:w14="http://schemas.microsoft.com/office/word/2010/wordml" xmlns:w15="http://schemas.microsoft.com/office/word/2012/wordml" xmlns:w16cex="http://schemas.microsoft.com/office/word/2018/wordml/cex" xmlns:w16cid="http://schemas.microsoft.com/office/word/2016/wordml/cid" xmlns:w16="http://schemas.microsoft.com/office/word/2018/wordml" xmlns:w16sdtdh="http://schemas.microsoft.com/office/word/2020/wordml/sdtdatahash" xmlns:w16se="http://schemas.microsoft.com/office/word/2015/wordml/symex" xmlns:wpg="http://schemas.microsoft.com/office/word/2010/wordprocessingGroup" xmlns:wpi="http://schemas.microsoft.com/office/word/2010/wordprocessingInk" xmlns:wne="http://schemas.microsoft.com/office/word/2006/wordml" xmlns:wps="http://schemas.microsoft.com/office/word/2010/wordprocessingShape" mc:Ignorable="w14 w15 w16se w16cid w16 w16cex w16sdtdh wp14">
-  <w:abstractNum w:abstractNumId="0" w15:restartNumberingAfterBreak="0">
+<w:numbering xmlns:wpc="http://schemas.microsoft.com/office/word/2010/wordprocessingCanvas" xmlns:mc="http://schemas.openxmlformats.org/markup-compatibility/2006" xmlns:o="urn:schemas-microsoft-com:office:office" xmlns:r="http://schemas.openxmlformats.org/officeDocument/2006/relationships" xmlns:m="http://schemas.openxmlformats.org/officeDocument/2006/math" xmlns:v="urn:schemas-microsoft-com:vml" xmlns:wp14="http://schemas.microsoft.com/office/word/2010/wordprocessingDrawing" xmlns:wp="http://schemas.openxmlformats.org/drawingml/2006/wordprocessingDrawing" xmlns:w10="urn:schemas-microsoft-com:office:word" xmlns:w="http://schemas.openxmlformats.org/wordprocessingml/2006/main" xmlns:w14="http://schemas.microsoft.com/office/word/2010/wordml" xmlns:wpg="http://schemas.microsoft.com/office/word/2010/wordprocessingGroup" xmlns:wpi="http://schemas.microsoft.com/office/word/2010/wordprocessingInk" xmlns:wne="http://schemas.microsoft.com/office/word/2006/wordml" xmlns:wps="http://schemas.microsoft.com/office/word/2010/wordprocessingShape" mc:Ignorable="w14 wp14">
+  <w:abstractNum w:abstractNumId="0">
     <w:nsid w:val="057A4DC4"/>
     <w:multiLevelType w:val="hybridMultilevel"/>
     <w:tmpl w:val="AEF8F71A"/>
@@ -1825,7 +1869,7 @@
       </w:pPr>
     </w:lvl>
   </w:abstractNum>
-  <w:abstractNum w:abstractNumId="1" w15:restartNumberingAfterBreak="0">
+  <w:abstractNum w:abstractNumId="1">
     <w:nsid w:val="10343DC4"/>
     <w:multiLevelType w:val="hybridMultilevel"/>
     <w:tmpl w:val="83DCF04A"/>
@@ -1914,7 +1958,7 @@
       </w:pPr>
     </w:lvl>
   </w:abstractNum>
-  <w:abstractNum w:abstractNumId="2" w15:restartNumberingAfterBreak="0">
+  <w:abstractNum w:abstractNumId="2">
     <w:nsid w:val="124E7D6E"/>
     <w:multiLevelType w:val="hybridMultilevel"/>
     <w:tmpl w:val="A67202B6"/>
@@ -2003,7 +2047,7 @@
       </w:pPr>
     </w:lvl>
   </w:abstractNum>
-  <w:abstractNum w:abstractNumId="3" w15:restartNumberingAfterBreak="0">
+  <w:abstractNum w:abstractNumId="3">
     <w:nsid w:val="128950FB"/>
     <w:multiLevelType w:val="hybridMultilevel"/>
     <w:tmpl w:val="61B02576"/>
@@ -2092,7 +2136,7 @@
       </w:pPr>
     </w:lvl>
   </w:abstractNum>
-  <w:abstractNum w:abstractNumId="4" w15:restartNumberingAfterBreak="0">
+  <w:abstractNum w:abstractNumId="4">
     <w:nsid w:val="17A65F85"/>
     <w:multiLevelType w:val="multilevel"/>
     <w:tmpl w:val="0409001F"/>
@@ -2181,7 +2225,7 @@
       </w:pPr>
     </w:lvl>
   </w:abstractNum>
-  <w:abstractNum w:abstractNumId="5" w15:restartNumberingAfterBreak="0">
+  <w:abstractNum w:abstractNumId="5">
     <w:nsid w:val="1AB70F94"/>
     <w:multiLevelType w:val="hybridMultilevel"/>
     <w:tmpl w:val="BEEE4C66"/>
@@ -2270,7 +2314,7 @@
       </w:pPr>
     </w:lvl>
   </w:abstractNum>
-  <w:abstractNum w:abstractNumId="6" w15:restartNumberingAfterBreak="0">
+  <w:abstractNum w:abstractNumId="6">
     <w:nsid w:val="226C4F7D"/>
     <w:multiLevelType w:val="hybridMultilevel"/>
     <w:tmpl w:val="D48A322A"/>
@@ -2359,7 +2403,7 @@
       </w:pPr>
     </w:lvl>
   </w:abstractNum>
-  <w:abstractNum w:abstractNumId="7" w15:restartNumberingAfterBreak="0">
+  <w:abstractNum w:abstractNumId="7">
     <w:nsid w:val="392165C3"/>
     <w:multiLevelType w:val="hybridMultilevel"/>
     <w:tmpl w:val="76CA7E1C"/>
@@ -2448,7 +2492,7 @@
       </w:pPr>
     </w:lvl>
   </w:abstractNum>
-  <w:abstractNum w:abstractNumId="8" w15:restartNumberingAfterBreak="0">
+  <w:abstractNum w:abstractNumId="8">
     <w:nsid w:val="399D7FB3"/>
     <w:multiLevelType w:val="hybridMultilevel"/>
     <w:tmpl w:val="9E827D10"/>
@@ -2537,7 +2581,7 @@
       </w:pPr>
     </w:lvl>
   </w:abstractNum>
-  <w:abstractNum w:abstractNumId="9" w15:restartNumberingAfterBreak="0">
+  <w:abstractNum w:abstractNumId="9">
     <w:nsid w:val="3F50112D"/>
     <w:multiLevelType w:val="hybridMultilevel"/>
     <w:tmpl w:val="DB784AD6"/>
@@ -2626,7 +2670,7 @@
       </w:pPr>
     </w:lvl>
   </w:abstractNum>
-  <w:abstractNum w:abstractNumId="10" w15:restartNumberingAfterBreak="0">
+  <w:abstractNum w:abstractNumId="10">
     <w:nsid w:val="3FD80595"/>
     <w:multiLevelType w:val="hybridMultilevel"/>
     <w:tmpl w:val="67F0CA92"/>
@@ -2715,7 +2759,7 @@
       </w:pPr>
     </w:lvl>
   </w:abstractNum>
-  <w:abstractNum w:abstractNumId="11" w15:restartNumberingAfterBreak="0">
+  <w:abstractNum w:abstractNumId="11">
     <w:nsid w:val="42F56F87"/>
     <w:multiLevelType w:val="hybridMultilevel"/>
     <w:tmpl w:val="527E3124"/>
@@ -2807,7 +2851,7 @@
       </w:pPr>
     </w:lvl>
   </w:abstractNum>
-  <w:abstractNum w:abstractNumId="12" w15:restartNumberingAfterBreak="0">
+  <w:abstractNum w:abstractNumId="12">
     <w:nsid w:val="47AB3469"/>
     <w:multiLevelType w:val="multilevel"/>
     <w:tmpl w:val="CAA0F112"/>
@@ -2920,7 +2964,7 @@
       </w:rPr>
     </w:lvl>
   </w:abstractNum>
-  <w:abstractNum w:abstractNumId="13" w15:restartNumberingAfterBreak="0">
+  <w:abstractNum w:abstractNumId="13">
     <w:nsid w:val="48203A27"/>
     <w:multiLevelType w:val="hybridMultilevel"/>
     <w:tmpl w:val="34AC0E0A"/>
@@ -3009,7 +3053,7 @@
       </w:pPr>
     </w:lvl>
   </w:abstractNum>
-  <w:abstractNum w:abstractNumId="14" w15:restartNumberingAfterBreak="0">
+  <w:abstractNum w:abstractNumId="14">
     <w:nsid w:val="48F52D9A"/>
     <w:multiLevelType w:val="hybridMultilevel"/>
     <w:tmpl w:val="D2B4D676"/>
@@ -3098,7 +3142,7 @@
       </w:pPr>
     </w:lvl>
   </w:abstractNum>
-  <w:abstractNum w:abstractNumId="15" w15:restartNumberingAfterBreak="0">
+  <w:abstractNum w:abstractNumId="15">
     <w:nsid w:val="531C1117"/>
     <w:multiLevelType w:val="hybridMultilevel"/>
     <w:tmpl w:val="C6DA4FF8"/>
@@ -3187,7 +3231,7 @@
       </w:pPr>
     </w:lvl>
   </w:abstractNum>
-  <w:abstractNum w:abstractNumId="16" w15:restartNumberingAfterBreak="0">
+  <w:abstractNum w:abstractNumId="16">
     <w:nsid w:val="53D6018D"/>
     <w:multiLevelType w:val="multilevel"/>
     <w:tmpl w:val="374270F4"/>
@@ -3273,7 +3317,7 @@
       </w:pPr>
     </w:lvl>
   </w:abstractNum>
-  <w:abstractNum w:abstractNumId="17" w15:restartNumberingAfterBreak="0">
+  <w:abstractNum w:abstractNumId="17">
     <w:nsid w:val="5DB77686"/>
     <w:multiLevelType w:val="hybridMultilevel"/>
     <w:tmpl w:val="D7264AA0"/>
@@ -3362,7 +3406,7 @@
       </w:pPr>
     </w:lvl>
   </w:abstractNum>
-  <w:abstractNum w:abstractNumId="18" w15:restartNumberingAfterBreak="0">
+  <w:abstractNum w:abstractNumId="18">
     <w:nsid w:val="60D33927"/>
     <w:multiLevelType w:val="hybridMultilevel"/>
     <w:tmpl w:val="ACD873FA"/>
@@ -3448,7 +3492,7 @@
       </w:pPr>
     </w:lvl>
   </w:abstractNum>
-  <w:abstractNum w:abstractNumId="19" w15:restartNumberingAfterBreak="0">
+  <w:abstractNum w:abstractNumId="19">
     <w:nsid w:val="6E7003B7"/>
     <w:multiLevelType w:val="hybridMultilevel"/>
     <w:tmpl w:val="518CC2E2"/>
@@ -3601,7 +3645,7 @@
 </file>
 
 <file path=word/styles.xml><?xml version="1.0" encoding="utf-8"?>
-<w:styles xmlns:mc="http://schemas.openxmlformats.org/markup-compatibility/2006" xmlns:r="http://schemas.openxmlformats.org/officeDocument/2006/relationships" xmlns:w="http://schemas.openxmlformats.org/wordprocessingml/2006/main" xmlns:w14="http://schemas.microsoft.com/office/word/2010/wordml" xmlns:w15="http://schemas.microsoft.com/office/word/2012/wordml" xmlns:w16cex="http://schemas.microsoft.com/office/word/2018/wordml/cex" xmlns:w16cid="http://schemas.microsoft.com/office/word/2016/wordml/cid" xmlns:w16="http://schemas.microsoft.com/office/word/2018/wordml" xmlns:w16sdtdh="http://schemas.microsoft.com/office/word/2020/wordml/sdtdatahash" xmlns:w16se="http://schemas.microsoft.com/office/word/2015/wordml/symex" mc:Ignorable="w14 w15 w16se w16cid w16 w16cex w16sdtdh">
+<w:styles xmlns:mc="http://schemas.openxmlformats.org/markup-compatibility/2006" xmlns:r="http://schemas.openxmlformats.org/officeDocument/2006/relationships" xmlns:w="http://schemas.openxmlformats.org/wordprocessingml/2006/main" xmlns:w14="http://schemas.microsoft.com/office/word/2010/wordml" mc:Ignorable="w14">
   <w:docDefaults>
     <w:rPrDefault>
       <w:rPr>
@@ -3617,383 +3661,414 @@
       </w:pPr>
     </w:pPrDefault>
   </w:docDefaults>
-  <w:latentStyles w:defLockedState="0" w:defUIPriority="99" w:defSemiHidden="0" w:defUnhideWhenUsed="0" w:defQFormat="0" w:count="376">
-    <w:lsdException w:name="Normal" w:uiPriority="0" w:qFormat="1"/>
-    <w:lsdException w:name="heading 1" w:uiPriority="9" w:qFormat="1"/>
-    <w:lsdException w:name="heading 2" w:semiHidden="1" w:uiPriority="9" w:unhideWhenUsed="1" w:qFormat="1"/>
-    <w:lsdException w:name="heading 3" w:semiHidden="1" w:uiPriority="9" w:unhideWhenUsed="1" w:qFormat="1"/>
-    <w:lsdException w:name="heading 4" w:semiHidden="1" w:uiPriority="9" w:unhideWhenUsed="1" w:qFormat="1"/>
-    <w:lsdException w:name="heading 5" w:semiHidden="1" w:uiPriority="9" w:unhideWhenUsed="1" w:qFormat="1"/>
-    <w:lsdException w:name="heading 6" w:semiHidden="1" w:uiPriority="9" w:unhideWhenUsed="1" w:qFormat="1"/>
-    <w:lsdException w:name="heading 7" w:semiHidden="1" w:uiPriority="9" w:unhideWhenUsed="1" w:qFormat="1"/>
-    <w:lsdException w:name="heading 8" w:semiHidden="1" w:uiPriority="9" w:unhideWhenUsed="1" w:qFormat="1"/>
-    <w:lsdException w:name="heading 9" w:semiHidden="1" w:uiPriority="9" w:unhideWhenUsed="1" w:qFormat="1"/>
-    <w:lsdException w:name="index 1" w:semiHidden="1" w:unhideWhenUsed="1"/>
-    <w:lsdException w:name="index 2" w:semiHidden="1" w:unhideWhenUsed="1"/>
-    <w:lsdException w:name="index 3" w:semiHidden="1" w:unhideWhenUsed="1"/>
-    <w:lsdException w:name="index 4" w:semiHidden="1" w:unhideWhenUsed="1"/>
-    <w:lsdException w:name="index 5" w:semiHidden="1" w:unhideWhenUsed="1"/>
-    <w:lsdException w:name="index 6" w:semiHidden="1" w:unhideWhenUsed="1"/>
-    <w:lsdException w:name="index 7" w:semiHidden="1" w:unhideWhenUsed="1"/>
-    <w:lsdException w:name="index 8" w:semiHidden="1" w:unhideWhenUsed="1"/>
-    <w:lsdException w:name="index 9" w:semiHidden="1" w:unhideWhenUsed="1"/>
-    <w:lsdException w:name="toc 1" w:semiHidden="1" w:uiPriority="39" w:unhideWhenUsed="1"/>
-    <w:lsdException w:name="toc 2" w:semiHidden="1" w:uiPriority="39" w:unhideWhenUsed="1"/>
-    <w:lsdException w:name="toc 3" w:semiHidden="1" w:uiPriority="39" w:unhideWhenUsed="1"/>
-    <w:lsdException w:name="toc 4" w:semiHidden="1" w:uiPriority="39" w:unhideWhenUsed="1"/>
-    <w:lsdException w:name="toc 5" w:semiHidden="1" w:uiPriority="39" w:unhideWhenUsed="1"/>
-    <w:lsdException w:name="toc 6" w:semiHidden="1" w:uiPriority="39" w:unhideWhenUsed="1"/>
-    <w:lsdException w:name="toc 7" w:semiHidden="1" w:uiPriority="39" w:unhideWhenUsed="1"/>
-    <w:lsdException w:name="toc 8" w:semiHidden="1" w:uiPriority="39" w:unhideWhenUsed="1"/>
-    <w:lsdException w:name="toc 9" w:semiHidden="1" w:uiPriority="39" w:unhideWhenUsed="1"/>
-    <w:lsdException w:name="Normal Indent" w:semiHidden="1" w:unhideWhenUsed="1"/>
-    <w:lsdException w:name="footnote text" w:semiHidden="1" w:unhideWhenUsed="1"/>
-    <w:lsdException w:name="annotation text" w:semiHidden="1" w:unhideWhenUsed="1"/>
-    <w:lsdException w:name="header" w:semiHidden="1" w:unhideWhenUsed="1"/>
-    <w:lsdException w:name="footer" w:semiHidden="1" w:unhideWhenUsed="1"/>
-    <w:lsdException w:name="index heading" w:semiHidden="1" w:unhideWhenUsed="1"/>
-    <w:lsdException w:name="caption" w:semiHidden="1" w:uiPriority="35" w:unhideWhenUsed="1" w:qFormat="1"/>
-    <w:lsdException w:name="table of figures" w:semiHidden="1" w:unhideWhenUsed="1"/>
-    <w:lsdException w:name="envelope address" w:semiHidden="1" w:unhideWhenUsed="1"/>
-    <w:lsdException w:name="envelope return" w:semiHidden="1" w:unhideWhenUsed="1"/>
-    <w:lsdException w:name="footnote reference" w:semiHidden="1" w:unhideWhenUsed="1"/>
-    <w:lsdException w:name="annotation reference" w:semiHidden="1" w:unhideWhenUsed="1"/>
-    <w:lsdException w:name="line number" w:semiHidden="1" w:unhideWhenUsed="1"/>
-    <w:lsdException w:name="page number" w:semiHidden="1" w:unhideWhenUsed="1"/>
-    <w:lsdException w:name="endnote reference" w:semiHidden="1" w:unhideWhenUsed="1"/>
-    <w:lsdException w:name="endnote text" w:semiHidden="1" w:unhideWhenUsed="1"/>
-    <w:lsdException w:name="table of authorities" w:semiHidden="1" w:unhideWhenUsed="1"/>
-    <w:lsdException w:name="macro" w:semiHidden="1" w:unhideWhenUsed="1"/>
-    <w:lsdException w:name="toa heading" w:semiHidden="1" w:unhideWhenUsed="1"/>
-    <w:lsdException w:name="List" w:semiHidden="1" w:unhideWhenUsed="1"/>
-    <w:lsdException w:name="List Bullet" w:semiHidden="1" w:unhideWhenUsed="1"/>
-    <w:lsdException w:name="List Number" w:semiHidden="1" w:unhideWhenUsed="1"/>
-    <w:lsdException w:name="List 2" w:semiHidden="1" w:unhideWhenUsed="1"/>
-    <w:lsdException w:name="List 3" w:semiHidden="1" w:unhideWhenUsed="1"/>
-    <w:lsdException w:name="List 4" w:semiHidden="1" w:unhideWhenUsed="1"/>
-    <w:lsdException w:name="List 5" w:semiHidden="1" w:unhideWhenUsed="1"/>
-    <w:lsdException w:name="List Bullet 2" w:semiHidden="1" w:unhideWhenUsed="1"/>
-    <w:lsdException w:name="List Bullet 3" w:semiHidden="1" w:unhideWhenUsed="1"/>
-    <w:lsdException w:name="List Bullet 4" w:semiHidden="1" w:unhideWhenUsed="1"/>
-    <w:lsdException w:name="List Bullet 5" w:semiHidden="1" w:unhideWhenUsed="1"/>
-    <w:lsdException w:name="List Number 2" w:semiHidden="1" w:unhideWhenUsed="1"/>
-    <w:lsdException w:name="List Number 3" w:semiHidden="1" w:unhideWhenUsed="1"/>
-    <w:lsdException w:name="List Number 4" w:semiHidden="1" w:unhideWhenUsed="1"/>
-    <w:lsdException w:name="List Number 5" w:semiHidden="1" w:unhideWhenUsed="1"/>
-    <w:lsdException w:name="Title" w:uiPriority="10" w:qFormat="1"/>
-    <w:lsdException w:name="Closing" w:semiHidden="1" w:unhideWhenUsed="1"/>
-    <w:lsdException w:name="Signature" w:semiHidden="1" w:unhideWhenUsed="1"/>
-    <w:lsdException w:name="Default Paragraph Font" w:semiHidden="1" w:uiPriority="1" w:unhideWhenUsed="1"/>
-    <w:lsdException w:name="Body Text" w:semiHidden="1" w:unhideWhenUsed="1"/>
-    <w:lsdException w:name="Body Text Indent" w:semiHidden="1" w:unhideWhenUsed="1"/>
-    <w:lsdException w:name="List Continue" w:semiHidden="1" w:unhideWhenUsed="1"/>
-    <w:lsdException w:name="List Continue 2" w:semiHidden="1" w:unhideWhenUsed="1"/>
-    <w:lsdException w:name="List Continue 3" w:semiHidden="1" w:unhideWhenUsed="1"/>
-    <w:lsdException w:name="List Continue 4" w:semiHidden="1" w:unhideWhenUsed="1"/>
-    <w:lsdException w:name="List Continue 5" w:semiHidden="1" w:unhideWhenUsed="1"/>
-    <w:lsdException w:name="Message Header" w:semiHidden="1" w:unhideWhenUsed="1"/>
-    <w:lsdException w:name="Subtitle" w:uiPriority="11" w:qFormat="1"/>
-    <w:lsdException w:name="Salutation" w:semiHidden="1" w:unhideWhenUsed="1"/>
-    <w:lsdException w:name="Date" w:semiHidden="1" w:unhideWhenUsed="1"/>
-    <w:lsdException w:name="Body Text First Indent" w:semiHidden="1" w:unhideWhenUsed="1"/>
-    <w:lsdException w:name="Body Text First Indent 2" w:semiHidden="1" w:unhideWhenUsed="1"/>
-    <w:lsdException w:name="Note Heading" w:semiHidden="1" w:unhideWhenUsed="1"/>
-    <w:lsdException w:name="Body Text 2" w:semiHidden="1" w:unhideWhenUsed="1"/>
-    <w:lsdException w:name="Body Text 3" w:semiHidden="1" w:unhideWhenUsed="1"/>
-    <w:lsdException w:name="Body Text Indent 2" w:semiHidden="1" w:unhideWhenUsed="1"/>
-    <w:lsdException w:name="Body Text Indent 3" w:semiHidden="1" w:unhideWhenUsed="1"/>
-    <w:lsdException w:name="Block Text" w:semiHidden="1" w:unhideWhenUsed="1"/>
-    <w:lsdException w:name="Hyperlink" w:semiHidden="1" w:unhideWhenUsed="1"/>
-    <w:lsdException w:name="FollowedHyperlink" w:semiHidden="1" w:unhideWhenUsed="1"/>
-    <w:lsdException w:name="Strong" w:uiPriority="22" w:qFormat="1"/>
-    <w:lsdException w:name="Emphasis" w:uiPriority="20" w:qFormat="1"/>
-    <w:lsdException w:name="Document Map" w:semiHidden="1" w:unhideWhenUsed="1"/>
-    <w:lsdException w:name="Plain Text" w:semiHidden="1" w:unhideWhenUsed="1"/>
-    <w:lsdException w:name="E-mail Signature" w:semiHidden="1" w:unhideWhenUsed="1"/>
-    <w:lsdException w:name="HTML Top of Form" w:semiHidden="1" w:unhideWhenUsed="1"/>
-    <w:lsdException w:name="HTML Bottom of Form" w:semiHidden="1" w:unhideWhenUsed="1"/>
-    <w:lsdException w:name="Normal (Web)" w:semiHidden="1" w:unhideWhenUsed="1"/>
-    <w:lsdException w:name="HTML Acronym" w:semiHidden="1" w:unhideWhenUsed="1"/>
-    <w:lsdException w:name="HTML Address" w:semiHidden="1" w:unhideWhenUsed="1"/>
-    <w:lsdException w:name="HTML Cite" w:semiHidden="1" w:unhideWhenUsed="1"/>
-    <w:lsdException w:name="HTML Code" w:semiHidden="1" w:unhideWhenUsed="1"/>
-    <w:lsdException w:name="HTML Definition" w:semiHidden="1" w:unhideWhenUsed="1"/>
-    <w:lsdException w:name="HTML Keyboard" w:semiHidden="1" w:unhideWhenUsed="1"/>
-    <w:lsdException w:name="HTML Preformatted" w:semiHidden="1" w:unhideWhenUsed="1"/>
-    <w:lsdException w:name="HTML Sample" w:semiHidden="1" w:unhideWhenUsed="1"/>
-    <w:lsdException w:name="HTML Typewriter" w:semiHidden="1" w:unhideWhenUsed="1"/>
-    <w:lsdException w:name="HTML Variable" w:semiHidden="1" w:unhideWhenUsed="1"/>
-    <w:lsdException w:name="Normal Table" w:semiHidden="1" w:unhideWhenUsed="1"/>
-    <w:lsdException w:name="annotation subject" w:semiHidden="1" w:unhideWhenUsed="1"/>
-    <w:lsdException w:name="No List" w:semiHidden="1" w:unhideWhenUsed="1"/>
-    <w:lsdException w:name="Outline List 1" w:semiHidden="1" w:unhideWhenUsed="1"/>
-    <w:lsdException w:name="Outline List 2" w:semiHidden="1" w:unhideWhenUsed="1"/>
-    <w:lsdException w:name="Outline List 3" w:semiHidden="1" w:unhideWhenUsed="1"/>
-    <w:lsdException w:name="Table Simple 1" w:semiHidden="1" w:unhideWhenUsed="1"/>
-    <w:lsdException w:name="Table Simple 2" w:semiHidden="1" w:unhideWhenUsed="1"/>
-    <w:lsdException w:name="Table Simple 3" w:semiHidden="1" w:unhideWhenUsed="1"/>
-    <w:lsdException w:name="Table Classic 1" w:semiHidden="1" w:unhideWhenUsed="1"/>
-    <w:lsdException w:name="Table Classic 2" w:semiHidden="1" w:unhideWhenUsed="1"/>
-    <w:lsdException w:name="Table Classic 3" w:semiHidden="1" w:unhideWhenUsed="1"/>
-    <w:lsdException w:name="Table Classic 4" w:semiHidden="1" w:unhideWhenUsed="1"/>
-    <w:lsdException w:name="Table Colorful 1" w:semiHidden="1" w:unhideWhenUsed="1"/>
-    <w:lsdException w:name="Table Colorful 2" w:semiHidden="1" w:unhideWhenUsed="1"/>
-    <w:lsdException w:name="Table Colorful 3" w:semiHidden="1" w:unhideWhenUsed="1"/>
-    <w:lsdException w:name="Table Columns 1" w:semiHidden="1" w:unhideWhenUsed="1"/>
-    <w:lsdException w:name="Table Columns 2" w:semiHidden="1" w:unhideWhenUsed="1"/>
-    <w:lsdException w:name="Table Columns 3" w:semiHidden="1" w:unhideWhenUsed="1"/>
-    <w:lsdException w:name="Table Columns 4" w:semiHidden="1" w:unhideWhenUsed="1"/>
-    <w:lsdException w:name="Table Columns 5" w:semiHidden="1" w:unhideWhenUsed="1"/>
-    <w:lsdException w:name="Table Grid 1" w:semiHidden="1" w:unhideWhenUsed="1"/>
-    <w:lsdException w:name="Table Grid 2" w:semiHidden="1" w:unhideWhenUsed="1"/>
-    <w:lsdException w:name="Table Grid 3" w:semiHidden="1" w:unhideWhenUsed="1"/>
-    <w:lsdException w:name="Table Grid 4" w:semiHidden="1" w:unhideWhenUsed="1"/>
-    <w:lsdException w:name="Table Grid 5" w:semiHidden="1" w:unhideWhenUsed="1"/>
-    <w:lsdException w:name="Table Grid 6" w:semiHidden="1" w:unhideWhenUsed="1"/>
-    <w:lsdException w:name="Table Grid 7" w:semiHidden="1" w:unhideWhenUsed="1"/>
-    <w:lsdException w:name="Table Grid 8" w:semiHidden="1" w:unhideWhenUsed="1"/>
-    <w:lsdException w:name="Table List 1" w:semiHidden="1" w:unhideWhenUsed="1"/>
-    <w:lsdException w:name="Table List 2" w:semiHidden="1" w:unhideWhenUsed="1"/>
-    <w:lsdException w:name="Table List 3" w:semiHidden="1" w:unhideWhenUsed="1"/>
-    <w:lsdException w:name="Table List 4" w:semiHidden="1" w:unhideWhenUsed="1"/>
-    <w:lsdException w:name="Table List 5" w:semiHidden="1" w:unhideWhenUsed="1"/>
-    <w:lsdException w:name="Table List 6" w:semiHidden="1" w:unhideWhenUsed="1"/>
-    <w:lsdException w:name="Table List 7" w:semiHidden="1" w:unhideWhenUsed="1"/>
-    <w:lsdException w:name="Table List 8" w:semiHidden="1" w:unhideWhenUsed="1"/>
-    <w:lsdException w:name="Table 3D effects 1" w:semiHidden="1" w:unhideWhenUsed="1"/>
-    <w:lsdException w:name="Table 3D effects 2" w:semiHidden="1" w:unhideWhenUsed="1"/>
-    <w:lsdException w:name="Table 3D effects 3" w:semiHidden="1" w:unhideWhenUsed="1"/>
-    <w:lsdException w:name="Table Contemporary" w:semiHidden="1" w:unhideWhenUsed="1"/>
-    <w:lsdException w:name="Table Elegant" w:semiHidden="1" w:unhideWhenUsed="1"/>
-    <w:lsdException w:name="Table Professional" w:semiHidden="1" w:unhideWhenUsed="1"/>
-    <w:lsdException w:name="Table Subtle 1" w:semiHidden="1" w:unhideWhenUsed="1"/>
-    <w:lsdException w:name="Table Subtle 2" w:semiHidden="1" w:unhideWhenUsed="1"/>
-    <w:lsdException w:name="Table Web 1" w:semiHidden="1" w:unhideWhenUsed="1"/>
-    <w:lsdException w:name="Table Web 2" w:semiHidden="1" w:unhideWhenUsed="1"/>
-    <w:lsdException w:name="Table Web 3" w:semiHidden="1" w:unhideWhenUsed="1"/>
-    <w:lsdException w:name="Balloon Text" w:semiHidden="1" w:unhideWhenUsed="1"/>
-    <w:lsdException w:name="Table Grid" w:semiHidden="1" w:uiPriority="59" w:unhideWhenUsed="1"/>
-    <w:lsdException w:name="Table Theme" w:semiHidden="1" w:unhideWhenUsed="1"/>
-    <w:lsdException w:name="Placeholder Text" w:semiHidden="1"/>
-    <w:lsdException w:name="No Spacing" w:uiPriority="1" w:qFormat="1"/>
-    <w:lsdException w:name="Light Shading" w:uiPriority="60"/>
-    <w:lsdException w:name="Light List" w:uiPriority="61"/>
-    <w:lsdException w:name="Light Grid" w:uiPriority="62"/>
-    <w:lsdException w:name="Medium Shading 1" w:uiPriority="63"/>
-    <w:lsdException w:name="Medium Shading 2" w:uiPriority="64"/>
-    <w:lsdException w:name="Medium List 1" w:uiPriority="65"/>
-    <w:lsdException w:name="Medium List 2" w:uiPriority="66"/>
-    <w:lsdException w:name="Medium Grid 1" w:uiPriority="67"/>
-    <w:lsdException w:name="Medium Grid 2" w:uiPriority="68"/>
-    <w:lsdException w:name="Medium Grid 3" w:uiPriority="69"/>
-    <w:lsdException w:name="Dark List" w:uiPriority="70"/>
-    <w:lsdException w:name="Colorful Shading" w:uiPriority="71"/>
-    <w:lsdException w:name="Colorful List" w:uiPriority="72"/>
-    <w:lsdException w:name="Colorful Grid" w:uiPriority="73"/>
-    <w:lsdException w:name="Light Shading Accent 1" w:uiPriority="60"/>
-    <w:lsdException w:name="Light List Accent 1" w:uiPriority="61"/>
-    <w:lsdException w:name="Light Grid Accent 1" w:uiPriority="62"/>
-    <w:lsdException w:name="Medium Shading 1 Accent 1" w:uiPriority="63"/>
-    <w:lsdException w:name="Medium Shading 2 Accent 1" w:uiPriority="64"/>
-    <w:lsdException w:name="Medium List 1 Accent 1" w:uiPriority="65"/>
-    <w:lsdException w:name="Revision" w:semiHidden="1"/>
-    <w:lsdException w:name="List Paragraph" w:uiPriority="34" w:qFormat="1"/>
-    <w:lsdException w:name="Quote" w:uiPriority="29" w:qFormat="1"/>
-    <w:lsdException w:name="Intense Quote" w:uiPriority="30" w:qFormat="1"/>
-    <w:lsdException w:name="Medium List 2 Accent 1" w:uiPriority="66"/>
-    <w:lsdException w:name="Medium Grid 1 Accent 1" w:uiPriority="67"/>
-    <w:lsdException w:name="Medium Grid 2 Accent 1" w:uiPriority="68"/>
-    <w:lsdException w:name="Medium Grid 3 Accent 1" w:uiPriority="69"/>
-    <w:lsdException w:name="Dark List Accent 1" w:uiPriority="70"/>
-    <w:lsdException w:name="Colorful Shading Accent 1" w:uiPriority="71"/>
-    <w:lsdException w:name="Colorful List Accent 1" w:uiPriority="72"/>
-    <w:lsdException w:name="Colorful Grid Accent 1" w:uiPriority="73"/>
-    <w:lsdException w:name="Light Shading Accent 2" w:uiPriority="60"/>
-    <w:lsdException w:name="Light List Accent 2" w:uiPriority="61"/>
-    <w:lsdException w:name="Light Grid Accent 2" w:uiPriority="62"/>
-    <w:lsdException w:name="Medium Shading 1 Accent 2" w:uiPriority="63"/>
-    <w:lsdException w:name="Medium Shading 2 Accent 2" w:uiPriority="64"/>
-    <w:lsdException w:name="Medium List 1 Accent 2" w:uiPriority="65"/>
-    <w:lsdException w:name="Medium List 2 Accent 2" w:uiPriority="66"/>
-    <w:lsdException w:name="Medium Grid 1 Accent 2" w:uiPriority="67"/>
-    <w:lsdException w:name="Medium Grid 2 Accent 2" w:uiPriority="68"/>
-    <w:lsdException w:name="Medium Grid 3 Accent 2" w:uiPriority="69"/>
-    <w:lsdException w:name="Dark List Accent 2" w:uiPriority="70"/>
-    <w:lsdException w:name="Colorful Shading Accent 2" w:uiPriority="71"/>
-    <w:lsdException w:name="Colorful List Accent 2" w:uiPriority="72"/>
-    <w:lsdException w:name="Colorful Grid Accent 2" w:uiPriority="73"/>
-    <w:lsdException w:name="Light Shading Accent 3" w:uiPriority="60"/>
-    <w:lsdException w:name="Light List Accent 3" w:uiPriority="61"/>
-    <w:lsdException w:name="Light Grid Accent 3" w:uiPriority="62"/>
-    <w:lsdException w:name="Medium Shading 1 Accent 3" w:uiPriority="63"/>
-    <w:lsdException w:name="Medium Shading 2 Accent 3" w:uiPriority="64"/>
-    <w:lsdException w:name="Medium List 1 Accent 3" w:uiPriority="65"/>
-    <w:lsdException w:name="Medium List 2 Accent 3" w:uiPriority="66"/>
-    <w:lsdException w:name="Medium Grid 1 Accent 3" w:uiPriority="67"/>
-    <w:lsdException w:name="Medium Grid 2 Accent 3" w:uiPriority="68"/>
-    <w:lsdException w:name="Medium Grid 3 Accent 3" w:uiPriority="69"/>
-    <w:lsdException w:name="Dark List Accent 3" w:uiPriority="70"/>
-    <w:lsdException w:name="Colorful Shading Accent 3" w:uiPriority="71"/>
-    <w:lsdException w:name="Colorful List Accent 3" w:uiPriority="72"/>
-    <w:lsdException w:name="Colorful Grid Accent 3" w:uiPriority="73"/>
-    <w:lsdException w:name="Light Shading Accent 4" w:uiPriority="60"/>
-    <w:lsdException w:name="Light List Accent 4" w:uiPriority="61"/>
-    <w:lsdException w:name="Light Grid Accent 4" w:uiPriority="62"/>
-    <w:lsdException w:name="Medium Shading 1 Accent 4" w:uiPriority="63"/>
-    <w:lsdException w:name="Medium Shading 2 Accent 4" w:uiPriority="64"/>
-    <w:lsdException w:name="Medium List 1 Accent 4" w:uiPriority="65"/>
-    <w:lsdException w:name="Medium List 2 Accent 4" w:uiPriority="66"/>
-    <w:lsdException w:name="Medium Grid 1 Accent 4" w:uiPriority="67"/>
-    <w:lsdException w:name="Medium Grid 2 Accent 4" w:uiPriority="68"/>
-    <w:lsdException w:name="Medium Grid 3 Accent 4" w:uiPriority="69"/>
-    <w:lsdException w:name="Dark List Accent 4" w:uiPriority="70"/>
-    <w:lsdException w:name="Colorful Shading Accent 4" w:uiPriority="71"/>
-    <w:lsdException w:name="Colorful List Accent 4" w:uiPriority="72"/>
-    <w:lsdException w:name="Colorful Grid Accent 4" w:uiPriority="73"/>
-    <w:lsdException w:name="Light Shading Accent 5" w:uiPriority="60"/>
-    <w:lsdException w:name="Light List Accent 5" w:uiPriority="61"/>
-    <w:lsdException w:name="Light Grid Accent 5" w:uiPriority="62"/>
-    <w:lsdException w:name="Medium Shading 1 Accent 5" w:uiPriority="63"/>
-    <w:lsdException w:name="Medium Shading 2 Accent 5" w:uiPriority="64"/>
-    <w:lsdException w:name="Medium List 1 Accent 5" w:uiPriority="65"/>
-    <w:lsdException w:name="Medium List 2 Accent 5" w:uiPriority="66"/>
-    <w:lsdException w:name="Medium Grid 1 Accent 5" w:uiPriority="67"/>
-    <w:lsdException w:name="Medium Grid 2 Accent 5" w:uiPriority="68"/>
-    <w:lsdException w:name="Medium Grid 3 Accent 5" w:uiPriority="69"/>
-    <w:lsdException w:name="Dark List Accent 5" w:uiPriority="70"/>
-    <w:lsdException w:name="Colorful Shading Accent 5" w:uiPriority="71"/>
-    <w:lsdException w:name="Colorful List Accent 5" w:uiPriority="72"/>
-    <w:lsdException w:name="Colorful Grid Accent 5" w:uiPriority="73"/>
-    <w:lsdException w:name="Light Shading Accent 6" w:uiPriority="60"/>
-    <w:lsdException w:name="Light List Accent 6" w:uiPriority="61"/>
-    <w:lsdException w:name="Light Grid Accent 6" w:uiPriority="62"/>
-    <w:lsdException w:name="Medium Shading 1 Accent 6" w:uiPriority="63"/>
-    <w:lsdException w:name="Medium Shading 2 Accent 6" w:uiPriority="64"/>
-    <w:lsdException w:name="Medium List 1 Accent 6" w:uiPriority="65"/>
-    <w:lsdException w:name="Medium List 2 Accent 6" w:uiPriority="66"/>
-    <w:lsdException w:name="Medium Grid 1 Accent 6" w:uiPriority="67"/>
-    <w:lsdException w:name="Medium Grid 2 Accent 6" w:uiPriority="68"/>
-    <w:lsdException w:name="Medium Grid 3 Accent 6" w:uiPriority="69"/>
-    <w:lsdException w:name="Dark List Accent 6" w:uiPriority="70"/>
-    <w:lsdException w:name="Colorful Shading Accent 6" w:uiPriority="71"/>
-    <w:lsdException w:name="Colorful List Accent 6" w:uiPriority="72"/>
-    <w:lsdException w:name="Colorful Grid Accent 6" w:uiPriority="73"/>
-    <w:lsdException w:name="Subtle Emphasis" w:uiPriority="19" w:qFormat="1"/>
-    <w:lsdException w:name="Intense Emphasis" w:uiPriority="21" w:qFormat="1"/>
-    <w:lsdException w:name="Subtle Reference" w:uiPriority="31" w:qFormat="1"/>
-    <w:lsdException w:name="Intense Reference" w:uiPriority="32" w:qFormat="1"/>
-    <w:lsdException w:name="Book Title" w:uiPriority="33" w:qFormat="1"/>
-    <w:lsdException w:name="Bibliography" w:semiHidden="1" w:uiPriority="37" w:unhideWhenUsed="1"/>
-    <w:lsdException w:name="TOC Heading" w:semiHidden="1" w:uiPriority="39" w:unhideWhenUsed="1" w:qFormat="1"/>
-    <w:lsdException w:name="Plain Table 1" w:uiPriority="41"/>
-    <w:lsdException w:name="Plain Table 2" w:uiPriority="42"/>
-    <w:lsdException w:name="Plain Table 3" w:uiPriority="43"/>
-    <w:lsdException w:name="Plain Table 4" w:uiPriority="44"/>
-    <w:lsdException w:name="Plain Table 5" w:uiPriority="45"/>
-    <w:lsdException w:name="Grid Table Light" w:uiPriority="40"/>
-    <w:lsdException w:name="Grid Table 1 Light" w:uiPriority="46"/>
-    <w:lsdException w:name="Grid Table 2" w:uiPriority="47"/>
-    <w:lsdException w:name="Grid Table 3" w:uiPriority="48"/>
-    <w:lsdException w:name="Grid Table 4" w:uiPriority="49"/>
-    <w:lsdException w:name="Grid Table 5 Dark" w:uiPriority="50"/>
-    <w:lsdException w:name="Grid Table 6 Colorful" w:uiPriority="51"/>
-    <w:lsdException w:name="Grid Table 7 Colorful" w:uiPriority="52"/>
-    <w:lsdException w:name="Grid Table 1 Light Accent 1" w:uiPriority="46"/>
-    <w:lsdException w:name="Grid Table 2 Accent 1" w:uiPriority="47"/>
-    <w:lsdException w:name="Grid Table 3 Accent 1" w:uiPriority="48"/>
-    <w:lsdException w:name="Grid Table 4 Accent 1" w:uiPriority="49"/>
-    <w:lsdException w:name="Grid Table 5 Dark Accent 1" w:uiPriority="50"/>
-    <w:lsdException w:name="Grid Table 6 Colorful Accent 1" w:uiPriority="51"/>
-    <w:lsdException w:name="Grid Table 7 Colorful Accent 1" w:uiPriority="52"/>
-    <w:lsdException w:name="Grid Table 1 Light Accent 2" w:uiPriority="46"/>
-    <w:lsdException w:name="Grid Table 2 Accent 2" w:uiPriority="47"/>
-    <w:lsdException w:name="Grid Table 3 Accent 2" w:uiPriority="48"/>
-    <w:lsdException w:name="Grid Table 4 Accent 2" w:uiPriority="49"/>
-    <w:lsdException w:name="Grid Table 5 Dark Accent 2" w:uiPriority="50"/>
-    <w:lsdException w:name="Grid Table 6 Colorful Accent 2" w:uiPriority="51"/>
-    <w:lsdException w:name="Grid Table 7 Colorful Accent 2" w:uiPriority="52"/>
-    <w:lsdException w:name="Grid Table 1 Light Accent 3" w:uiPriority="46"/>
-    <w:lsdException w:name="Grid Table 2 Accent 3" w:uiPriority="47"/>
-    <w:lsdException w:name="Grid Table 3 Accent 3" w:uiPriority="48"/>
-    <w:lsdException w:name="Grid Table 4 Accent 3" w:uiPriority="49"/>
-    <w:lsdException w:name="Grid Table 5 Dark Accent 3" w:uiPriority="50"/>
-    <w:lsdException w:name="Grid Table 6 Colorful Accent 3" w:uiPriority="51"/>
-    <w:lsdException w:name="Grid Table 7 Colorful Accent 3" w:uiPriority="52"/>
-    <w:lsdException w:name="Grid Table 1 Light Accent 4" w:uiPriority="46"/>
-    <w:lsdException w:name="Grid Table 2 Accent 4" w:uiPriority="47"/>
-    <w:lsdException w:name="Grid Table 3 Accent 4" w:uiPriority="48"/>
-    <w:lsdException w:name="Grid Table 4 Accent 4" w:uiPriority="49"/>
-    <w:lsdException w:name="Grid Table 5 Dark Accent 4" w:uiPriority="50"/>
-    <w:lsdException w:name="Grid Table 6 Colorful Accent 4" w:uiPriority="51"/>
-    <w:lsdException w:name="Grid Table 7 Colorful Accent 4" w:uiPriority="52"/>
-    <w:lsdException w:name="Grid Table 1 Light Accent 5" w:uiPriority="46"/>
-    <w:lsdException w:name="Grid Table 2 Accent 5" w:uiPriority="47"/>
-    <w:lsdException w:name="Grid Table 3 Accent 5" w:uiPriority="48"/>
-    <w:lsdException w:name="Grid Table 4 Accent 5" w:uiPriority="49"/>
-    <w:lsdException w:name="Grid Table 5 Dark Accent 5" w:uiPriority="50"/>
-    <w:lsdException w:name="Grid Table 6 Colorful Accent 5" w:uiPriority="51"/>
-    <w:lsdException w:name="Grid Table 7 Colorful Accent 5" w:uiPriority="52"/>
-    <w:lsdException w:name="Grid Table 1 Light Accent 6" w:uiPriority="46"/>
-    <w:lsdException w:name="Grid Table 2 Accent 6" w:uiPriority="47"/>
-    <w:lsdException w:name="Grid Table 3 Accent 6" w:uiPriority="48"/>
-    <w:lsdException w:name="Grid Table 4 Accent 6" w:uiPriority="49"/>
-    <w:lsdException w:name="Grid Table 5 Dark Accent 6" w:uiPriority="50"/>
-    <w:lsdException w:name="Grid Table 6 Colorful Accent 6" w:uiPriority="51"/>
-    <w:lsdException w:name="Grid Table 7 Colorful Accent 6" w:uiPriority="52"/>
-    <w:lsdException w:name="List Table 1 Light" w:uiPriority="46"/>
-    <w:lsdException w:name="List Table 2" w:uiPriority="47"/>
-    <w:lsdException w:name="List Table 3" w:uiPriority="48"/>
-    <w:lsdException w:name="List Table 4" w:uiPriority="49"/>
-    <w:lsdException w:name="List Table 5 Dark" w:uiPriority="50"/>
-    <w:lsdException w:name="List Table 6 Colorful" w:uiPriority="51"/>
-    <w:lsdException w:name="List Table 7 Colorful" w:uiPriority="52"/>
-    <w:lsdException w:name="List Table 1 Light Accent 1" w:uiPriority="46"/>
-    <w:lsdException w:name="List Table 2 Accent 1" w:uiPriority="47"/>
-    <w:lsdException w:name="List Table 3 Accent 1" w:uiPriority="48"/>
-    <w:lsdException w:name="List Table 4 Accent 1" w:uiPriority="49"/>
-    <w:lsdException w:name="List Table 5 Dark Accent 1" w:uiPriority="50"/>
-    <w:lsdException w:name="List Table 6 Colorful Accent 1" w:uiPriority="51"/>
-    <w:lsdException w:name="List Table 7 Colorful Accent 1" w:uiPriority="52"/>
-    <w:lsdException w:name="List Table 1 Light Accent 2" w:uiPriority="46"/>
-    <w:lsdException w:name="List Table 2 Accent 2" w:uiPriority="47"/>
-    <w:lsdException w:name="List Table 3 Accent 2" w:uiPriority="48"/>
-    <w:lsdException w:name="List Table 4 Accent 2" w:uiPriority="49"/>
-    <w:lsdException w:name="List Table 5 Dark Accent 2" w:uiPriority="50"/>
-    <w:lsdException w:name="List Table 6 Colorful Accent 2" w:uiPriority="51"/>
-    <w:lsdException w:name="List Table 7 Colorful Accent 2" w:uiPriority="52"/>
-    <w:lsdException w:name="List Table 1 Light Accent 3" w:uiPriority="46"/>
-    <w:lsdException w:name="List Table 2 Accent 3" w:uiPriority="47"/>
-    <w:lsdException w:name="List Table 3 Accent 3" w:uiPriority="48"/>
-    <w:lsdException w:name="List Table 4 Accent 3" w:uiPriority="49"/>
-    <w:lsdException w:name="List Table 5 Dark Accent 3" w:uiPriority="50"/>
-    <w:lsdException w:name="List Table 6 Colorful Accent 3" w:uiPriority="51"/>
-    <w:lsdException w:name="List Table 7 Colorful Accent 3" w:uiPriority="52"/>
-    <w:lsdException w:name="List Table 1 Light Accent 4" w:uiPriority="46"/>
-    <w:lsdException w:name="List Table 2 Accent 4" w:uiPriority="47"/>
-    <w:lsdException w:name="List Table 3 Accent 4" w:uiPriority="48"/>
-    <w:lsdException w:name="List Table 4 Accent 4" w:uiPriority="49"/>
-    <w:lsdException w:name="List Table 5 Dark Accent 4" w:uiPriority="50"/>
-    <w:lsdException w:name="List Table 6 Colorful Accent 4" w:uiPriority="51"/>
-    <w:lsdException w:name="List Table 7 Colorful Accent 4" w:uiPriority="52"/>
-    <w:lsdException w:name="List Table 1 Light Accent 5" w:uiPriority="46"/>
-    <w:lsdException w:name="List Table 2 Accent 5" w:uiPriority="47"/>
-    <w:lsdException w:name="List Table 3 Accent 5" w:uiPriority="48"/>
-    <w:lsdException w:name="List Table 4 Accent 5" w:uiPriority="49"/>
-    <w:lsdException w:name="List Table 5 Dark Accent 5" w:uiPriority="50"/>
-    <w:lsdException w:name="List Table 6 Colorful Accent 5" w:uiPriority="51"/>
-    <w:lsdException w:name="List Table 7 Colorful Accent 5" w:uiPriority="52"/>
-    <w:lsdException w:name="List Table 1 Light Accent 6" w:uiPriority="46"/>
-    <w:lsdException w:name="List Table 2 Accent 6" w:uiPriority="47"/>
-    <w:lsdException w:name="List Table 3 Accent 6" w:uiPriority="48"/>
-    <w:lsdException w:name="List Table 4 Accent 6" w:uiPriority="49"/>
-    <w:lsdException w:name="List Table 5 Dark Accent 6" w:uiPriority="50"/>
-    <w:lsdException w:name="List Table 6 Colorful Accent 6" w:uiPriority="51"/>
-    <w:lsdException w:name="List Table 7 Colorful Accent 6" w:uiPriority="52"/>
-    <w:lsdException w:name="Mention" w:semiHidden="1" w:unhideWhenUsed="1"/>
-    <w:lsdException w:name="Smart Hyperlink" w:semiHidden="1" w:unhideWhenUsed="1"/>
-    <w:lsdException w:name="Hashtag" w:semiHidden="1" w:unhideWhenUsed="1"/>
-    <w:lsdException w:name="Unresolved Mention" w:semiHidden="1" w:unhideWhenUsed="1"/>
-    <w:lsdException w:name="Smart Link" w:semiHidden="1" w:unhideWhenUsed="1"/>
+  <w:latentStyles w:defLockedState="0" w:defUIPriority="99" w:defSemiHidden="1" w:defUnhideWhenUsed="1" w:defQFormat="0" w:count="267">
+    <w:lsdException w:name="Normal" w:semiHidden="0" w:uiPriority="0" w:unhideWhenUsed="0" w:qFormat="1"/>
+    <w:lsdException w:name="heading 1" w:semiHidden="0" w:uiPriority="9" w:unhideWhenUsed="0" w:qFormat="1"/>
+    <w:lsdException w:name="heading 2" w:uiPriority="9" w:qFormat="1"/>
+    <w:lsdException w:name="heading 3" w:uiPriority="9" w:qFormat="1"/>
+    <w:lsdException w:name="heading 4" w:uiPriority="9" w:qFormat="1"/>
+    <w:lsdException w:name="heading 5" w:uiPriority="9" w:qFormat="1"/>
+    <w:lsdException w:name="heading 6" w:uiPriority="9" w:qFormat="1"/>
+    <w:lsdException w:name="heading 7" w:uiPriority="9" w:qFormat="1"/>
+    <w:lsdException w:name="heading 8" w:uiPriority="9" w:qFormat="1"/>
+    <w:lsdException w:name="heading 9" w:uiPriority="9" w:qFormat="1"/>
+    <w:lsdException w:name="toc 1" w:uiPriority="39"/>
+    <w:lsdException w:name="toc 2" w:uiPriority="39"/>
+    <w:lsdException w:name="toc 3" w:uiPriority="39"/>
+    <w:lsdException w:name="toc 4" w:uiPriority="39"/>
+    <w:lsdException w:name="toc 5" w:uiPriority="39"/>
+    <w:lsdException w:name="toc 6" w:uiPriority="39"/>
+    <w:lsdException w:name="toc 7" w:uiPriority="39"/>
+    <w:lsdException w:name="toc 8" w:uiPriority="39"/>
+    <w:lsdException w:name="toc 9" w:uiPriority="39"/>
+    <w:lsdException w:name="caption" w:uiPriority="35" w:qFormat="1"/>
+    <w:lsdException w:name="Title" w:semiHidden="0" w:uiPriority="10" w:unhideWhenUsed="0" w:qFormat="1"/>
+    <w:lsdException w:name="Default Paragraph Font" w:uiPriority="1"/>
+    <w:lsdException w:name="Subtitle" w:semiHidden="0" w:uiPriority="11" w:unhideWhenUsed="0" w:qFormat="1"/>
+    <w:lsdException w:name="Strong" w:semiHidden="0" w:uiPriority="22" w:unhideWhenUsed="0" w:qFormat="1"/>
+    <w:lsdException w:name="Emphasis" w:semiHidden="0" w:uiPriority="20" w:unhideWhenUsed="0" w:qFormat="1"/>
+    <w:lsdException w:name="Table Grid" w:uiPriority="59"/>
+    <w:lsdException w:name="Placeholder Text" w:unhideWhenUsed="0"/>
+    <w:lsdException w:name="No Spacing" w:semiHidden="0" w:uiPriority="1" w:unhideWhenUsed="0" w:qFormat="1"/>
+    <w:lsdException w:name="Light Shading" w:semiHidden="0" w:uiPriority="60" w:unhideWhenUsed="0"/>
+    <w:lsdException w:name="Light List" w:semiHidden="0" w:uiPriority="61" w:unhideWhenUsed="0"/>
+    <w:lsdException w:name="Light Grid" w:semiHidden="0" w:uiPriority="62" w:unhideWhenUsed="0"/>
+    <w:lsdException w:name="Medium Shading 1" w:semiHidden="0" w:uiPriority="63" w:unhideWhenUsed="0"/>
+    <w:lsdException w:name="Medium Shading 2" w:semiHidden="0" w:uiPriority="64" w:unhideWhenUsed="0"/>
+    <w:lsdException w:name="Medium List 1" w:semiHidden="0" w:uiPriority="65" w:unhideWhenUsed="0"/>
+    <w:lsdException w:name="Medium List 2" w:semiHidden="0" w:uiPriority="66" w:unhideWhenUsed="0"/>
+    <w:lsdException w:name="Medium Grid 1" w:semiHidden="0" w:uiPriority="67" w:unhideWhenUsed="0"/>
+    <w:lsdException w:name="Medium Grid 2" w:semiHidden="0" w:uiPriority="68" w:unhideWhenUsed="0"/>
+    <w:lsdException w:name="Medium Grid 3" w:semiHidden="0" w:uiPriority="69" w:unhideWhenUsed="0"/>
+    <w:lsdException w:name="Dark List" w:semiHidden="0" w:uiPriority="70" w:unhideWhenUsed="0"/>
+    <w:lsdException w:name="Colorful Shading" w:semiHidden="0" w:uiPriority="71" w:unhideWhenUsed="0"/>
+    <w:lsdException w:name="Colorful List" w:semiHidden="0" w:uiPriority="72" w:unhideWhenUsed="0"/>
+    <w:lsdException w:name="Colorful Grid" w:semiHidden="0" w:uiPriority="73" w:unhideWhenUsed="0"/>
+    <w:lsdException w:name="Light Shading Accent 1" w:semiHidden="0" w:uiPriority="60" w:unhideWhenUsed="0"/>
+    <w:lsdException w:name="Light List Accent 1" w:semiHidden="0" w:uiPriority="61" w:unhideWhenUsed="0"/>
+    <w:lsdException w:name="Light Grid Accent 1" w:semiHidden="0" w:uiPriority="62" w:unhideWhenUsed="0"/>
+    <w:lsdException w:name="Medium Shading 1 Accent 1" w:semiHidden="0" w:uiPriority="63" w:unhideWhenUsed="0"/>
+    <w:lsdException w:name="Medium Shading 2 Accent 1" w:semiHidden="0" w:uiPriority="64" w:unhideWhenUsed="0"/>
+    <w:lsdException w:name="Medium List 1 Accent 1" w:semiHidden="0" w:uiPriority="65" w:unhideWhenUsed="0"/>
+    <w:lsdException w:name="Revision" w:unhideWhenUsed="0"/>
+    <w:lsdException w:name="List Paragraph" w:semiHidden="0" w:uiPriority="34" w:unhideWhenUsed="0" w:qFormat="1"/>
+    <w:lsdException w:name="Quote" w:semiHidden="0" w:uiPriority="29" w:unhideWhenUsed="0" w:qFormat="1"/>
+    <w:lsdException w:name="Intense Quote" w:semiHidden="0" w:uiPriority="30" w:unhideWhenUsed="0" w:qFormat="1"/>
+    <w:lsdException w:name="Medium List 2 Accent 1" w:semiHidden="0" w:uiPriority="66" w:unhideWhenUsed="0"/>
+    <w:lsdException w:name="Medium Grid 1 Accent 1" w:semiHidden="0" w:uiPriority="67" w:unhideWhenUsed="0"/>
+    <w:lsdException w:name="Medium Grid 2 Accent 1" w:semiHidden="0" w:uiPriority="68" w:unhideWhenUsed="0"/>
+    <w:lsdException w:name="Medium Grid 3 Accent 1" w:semiHidden="0" w:uiPriority="69" w:unhideWhenUsed="0"/>
+    <w:lsdException w:name="Dark List Accent 1" w:semiHidden="0" w:uiPriority="70" w:unhideWhenUsed="0"/>
+    <w:lsdException w:name="Colorful Shading Accent 1" w:semiHidden="0" w:uiPriority="71" w:unhideWhenUsed="0"/>
+    <w:lsdException w:name="Colorful List Accent 1" w:semiHidden="0" w:uiPriority="72" w:unhideWhenUsed="0"/>
+    <w:lsdException w:name="Colorful Grid Accent 1" w:semiHidden="0" w:uiPriority="73" w:unhideWhenUsed="0"/>
+    <w:lsdException w:name="Light Shading Accent 2" w:semiHidden="0" w:uiPriority="60" w:unhideWhenUsed="0"/>
+    <w:lsdException w:name="Light List Accent 2" w:semiHidden="0" w:uiPriority="61" w:unhideWhenUsed="0"/>
+    <w:lsdException w:name="Light Grid Accent 2" w:semiHidden="0" w:uiPriority="62" w:unhideWhenUsed="0"/>
+    <w:lsdException w:name="Medium Shading 1 Accent 2" w:semiHidden="0" w:uiPriority="63" w:unhideWhenUsed="0"/>
+    <w:lsdException w:name="Medium Shading 2 Accent 2" w:semiHidden="0" w:uiPriority="64" w:unhideWhenUsed="0"/>
+    <w:lsdException w:name="Medium List 1 Accent 2" w:semiHidden="0" w:uiPriority="65" w:unhideWhenUsed="0"/>
+    <w:lsdException w:name="Medium List 2 Accent 2" w:semiHidden="0" w:uiPriority="66" w:unhideWhenUsed="0"/>
+    <w:lsdException w:name="Medium Grid 1 Accent 2" w:semiHidden="0" w:uiPriority="67" w:unhideWhenUsed="0"/>
+    <w:lsdException w:name="Medium Grid 2 Accent 2" w:semiHidden="0" w:uiPriority="68" w:unhideWhenUsed="0"/>
+    <w:lsdException w:name="Medium Grid 3 Accent 2" w:semiHidden="0" w:uiPriority="69" w:unhideWhenUsed="0"/>
+    <w:lsdException w:name="Dark List Accent 2" w:semiHidden="0" w:uiPriority="70" w:unhideWhenUsed="0"/>
+    <w:lsdException w:name="Colorful Shading Accent 2" w:semiHidden="0" w:uiPriority="71" w:unhideWhenUsed="0"/>
+    <w:lsdException w:name="Colorful List Accent 2" w:semiHidden="0" w:uiPriority="72" w:unhideWhenUsed="0"/>
+    <w:lsdException w:name="Colorful Grid Accent 2" w:semiHidden="0" w:uiPriority="73" w:unhideWhenUsed="0"/>
+    <w:lsdException w:name="Light Shading Accent 3" w:semiHidden="0" w:uiPriority="60" w:unhideWhenUsed="0"/>
+    <w:lsdException w:name="Light List Accent 3" w:semiHidden="0" w:uiPriority="61" w:unhideWhenUsed="0"/>
+    <w:lsdException w:name="Light Grid Accent 3" w:semiHidden="0" w:uiPriority="62" w:unhideWhenUsed="0"/>
+    <w:lsdException w:name="Medium Shading 1 Accent 3" w:semiHidden="0" w:uiPriority="63" w:unhideWhenUsed="0"/>
+    <w:lsdException w:name="Medium Shading 2 Accent 3" w:semiHidden="0" w:uiPriority="64" w:unhideWhenUsed="0"/>
+    <w:lsdException w:name="Medium List 1 Accent 3" w:semiHidden="0" w:uiPriority="65" w:unhideWhenUsed="0"/>
+    <w:lsdException w:name="Medium List 2 Accent 3" w:semiHidden="0" w:uiPriority="66" w:unhideWhenUsed="0"/>
+    <w:lsdException w:name="Medium Grid 1 Accent 3" w:semiHidden="0" w:uiPriority="67" w:unhideWhenUsed="0"/>
+    <w:lsdException w:name="Medium Grid 2 Accent 3" w:semiHidden="0" w:uiPriority="68" w:unhideWhenUsed="0"/>
+    <w:lsdException w:name="Medium Grid 3 Accent 3" w:semiHidden="0" w:uiPriority="69" w:unhideWhenUsed="0"/>
+    <w:lsdException w:name="Dark List Accent 3" w:semiHidden="0" w:uiPriority="70" w:unhideWhenUsed="0"/>
+    <w:lsdException w:name="Colorful Shading Accent 3" w:semiHidden="0" w:uiPriority="71" w:unhideWhenUsed="0"/>
+    <w:lsdException w:name="Colorful List Accent 3" w:semiHidden="0" w:uiPriority="72" w:unhideWhenUsed="0"/>
+    <w:lsdException w:name="Colorful Grid Accent 3" w:semiHidden="0" w:uiPriority="73" w:unhideWhenUsed="0"/>
+    <w:lsdException w:name="Light Shading Accent 4" w:semiHidden="0" w:uiPriority="60" w:unhideWhenUsed="0"/>
+    <w:lsdException w:name="Light List Accent 4" w:semiHidden="0" w:uiPriority="61" w:unhideWhenUsed="0"/>
+    <w:lsdException w:name="Light Grid Accent 4" w:semiHidden="0" w:uiPriority="62" w:unhideWhenUsed="0"/>
+    <w:lsdException w:name="Medium Shading 1 Accent 4" w:semiHidden="0" w:uiPriority="63" w:unhideWhenUsed="0"/>
+    <w:lsdException w:name="Medium Shading 2 Accent 4" w:semiHidden="0" w:uiPriority="64" w:unhideWhenUsed="0"/>
+    <w:lsdException w:name="Medium List 1 Accent 4" w:semiHidden="0" w:uiPriority="65" w:unhideWhenUsed="0"/>
+    <w:lsdException w:name="Medium List 2 Accent 4" w:semiHidden="0" w:uiPriority="66" w:unhideWhenUsed="0"/>
+    <w:lsdException w:name="Medium Grid 1 Accent 4" w:semiHidden="0" w:uiPriority="67" w:unhideWhenUsed="0"/>
+    <w:lsdException w:name="Medium Grid 2 Accent 4" w:semiHidden="0" w:uiPriority="68" w:unhideWhenUsed="0"/>
+    <w:lsdException w:name="Medium Grid 3 Accent 4" w:semiHidden="0" w:uiPriority="69" w:unhideWhenUsed="0"/>
+    <w:lsdException w:name="Dark List Accent 4" w:semiHidden="0" w:uiPriority="70" w:unhideWhenUsed="0"/>
+    <w:lsdException w:name="Colorful Shading Accent 4" w:semiHidden="0" w:uiPriority="71" w:unhideWhenUsed="0"/>
+    <w:lsdException w:name="Colorful List Accent 4" w:semiHidden="0" w:uiPriority="72" w:unhideWhenUsed="0"/>
+    <w:lsdException w:name="Colorful Grid Accent 4" w:semiHidden="0" w:uiPriority="73" w:unhideWhenUsed="0"/>
+    <w:lsdException w:name="Light Shading Accent 5" w:semiHidden="0" w:uiPriority="60" w:unhideWhenUsed="0"/>
+    <w:lsdException w:name="Light List Accent 5" w:semiHidden="0" w:uiPriority="61" w:unhideWhenUsed="0"/>
+    <w:lsdException w:name="Light Grid Accent 5" w:semiHidden="0" w:uiPriority="62" w:unhideWhenUsed="0"/>
+    <w:lsdException w:name="Medium Shading 1 Accent 5" w:semiHidden="0" w:uiPriority="63" w:unhideWhenUsed="0"/>
+    <w:lsdException w:name="Medium Shading 2 Accent 5" w:semiHidden="0" w:uiPriority="64" w:unhideWhenUsed="0"/>
+    <w:lsdException w:name="Medium List 1 Accent 5" w:semiHidden="0" w:uiPriority="65" w:unhideWhenUsed="0"/>
+    <w:lsdException w:name="Medium List 2 Accent 5" w:semiHidden="0" w:uiPriority="66" w:unhideWhenUsed="0"/>
+    <w:lsdException w:name="Medium Grid 1 Accent 5" w:semiHidden="0" w:uiPriority="67" w:unhideWhenUsed="0"/>
+    <w:lsdException w:name="Medium Grid 2 Accent 5" w:semiHidden="0" w:uiPriority="68" w:unhideWhenUsed="0"/>
+    <w:lsdException w:name="Medium Grid 3 Accent 5" w:semiHidden="0" w:uiPriority="69" w:unhideWhenUsed="0"/>
+    <w:lsdException w:name="Dark List Accent 5" w:semiHidden="0" w:uiPriority="70" w:unhideWhenUsed="0"/>
+    <w:lsdException w:name="Colorful Shading Accent 5" w:semiHidden="0" w:uiPriority="71" w:unhideWhenUsed="0"/>
+    <w:lsdException w:name="Colorful List Accent 5" w:semiHidden="0" w:uiPriority="72" w:unhideWhenUsed="0"/>
+    <w:lsdException w:name="Colorful Grid Accent 5" w:semiHidden="0" w:uiPriority="73" w:unhideWhenUsed="0"/>
+    <w:lsdException w:name="Light Shading Accent 6" w:semiHidden="0" w:uiPriority="60" w:unhideWhenUsed="0"/>
+    <w:lsdException w:name="Light List Accent 6" w:semiHidden="0" w:uiPriority="61" w:unhideWhenUsed="0"/>
+    <w:lsdException w:name="Light Grid Accent 6" w:semiHidden="0" w:uiPriority="62" w:unhideWhenUsed="0"/>
+    <w:lsdException w:name="Medium Shading 1 Accent 6" w:semiHidden="0" w:uiPriority="63" w:unhideWhenUsed="0"/>
+    <w:lsdException w:name="Medium Shading 2 Accent 6" w:semiHidden="0" w:uiPriority="64" w:unhideWhenUsed="0"/>
+    <w:lsdException w:name="Medium List 1 Accent 6" w:semiHidden="0" w:uiPriority="65" w:unhideWhenUsed="0"/>
+    <w:lsdException w:name="Medium List 2 Accent 6" w:semiHidden="0" w:uiPriority="66" w:unhideWhenUsed="0"/>
+    <w:lsdException w:name="Medium Grid 1 Accent 6" w:semiHidden="0" w:uiPriority="67" w:unhideWhenUsed="0"/>
+    <w:lsdException w:name="Medium Grid 2 Accent 6" w:semiHidden="0" w:uiPriority="68" w:unhideWhenUsed="0"/>
+    <w:lsdException w:name="Medium Grid 3 Accent 6" w:semiHidden="0" w:uiPriority="69" w:unhideWhenUsed="0"/>
+    <w:lsdException w:name="Dark List Accent 6" w:semiHidden="0" w:uiPriority="70" w:unhideWhenUsed="0"/>
+    <w:lsdException w:name="Colorful Shading Accent 6" w:semiHidden="0" w:uiPriority="71" w:unhideWhenUsed="0"/>
+    <w:lsdException w:name="Colorful List Accent 6" w:semiHidden="0" w:uiPriority="72" w:unhideWhenUsed="0"/>
+    <w:lsdException w:name="Colorful Grid Accent 6" w:semiHidden="0" w:uiPriority="73" w:unhideWhenUsed="0"/>
+    <w:lsdException w:name="Subtle Emphasis" w:semiHidden="0" w:uiPriority="19" w:unhideWhenUsed="0" w:qFormat="1"/>
+    <w:lsdException w:name="Intense Emphasis" w:semiHidden="0" w:uiPriority="21" w:unhideWhenUsed="0" w:qFormat="1"/>
+    <w:lsdException w:name="Subtle Reference" w:semiHidden="0" w:uiPriority="31" w:unhideWhenUsed="0" w:qFormat="1"/>
+    <w:lsdException w:name="Intense Reference" w:semiHidden="0" w:uiPriority="32" w:unhideWhenUsed="0" w:qFormat="1"/>
+    <w:lsdException w:name="Book Title" w:semiHidden="0" w:uiPriority="33" w:unhideWhenUsed="0" w:qFormat="1"/>
+    <w:lsdException w:name="Bibliography" w:uiPriority="37"/>
+    <w:lsdException w:name="TOC Heading" w:uiPriority="39" w:qFormat="1"/>
+  </w:latentStyles>
+  <w:style w:type="paragraph" w:default="1" w:styleId="Normal">
+    <w:name w:val="Normal"/>
+    <w:qFormat/>
+  </w:style>
+  <w:style w:type="character" w:default="1" w:styleId="DefaultParagraphFont">
+    <w:name w:val="Default Paragraph Font"/>
+    <w:uiPriority w:val="1"/>
+    <w:semiHidden/>
+    <w:unhideWhenUsed/>
+  </w:style>
+  <w:style w:type="table" w:default="1" w:styleId="TableNormal">
+    <w:name w:val="Normal Table"/>
+    <w:uiPriority w:val="99"/>
+    <w:semiHidden/>
+    <w:unhideWhenUsed/>
+    <w:tblPr>
+      <w:tblInd w:w="0" w:type="dxa"/>
+      <w:tblCellMar>
+        <w:top w:w="0" w:type="dxa"/>
+        <w:left w:w="108" w:type="dxa"/>
+        <w:bottom w:w="0" w:type="dxa"/>
+        <w:right w:w="108" w:type="dxa"/>
+      </w:tblCellMar>
+    </w:tblPr>
+  </w:style>
+  <w:style w:type="numbering" w:default="1" w:styleId="NoList">
+    <w:name w:val="No List"/>
+    <w:uiPriority w:val="99"/>
+    <w:semiHidden/>
+    <w:unhideWhenUsed/>
+  </w:style>
+  <w:style w:type="paragraph" w:styleId="ListParagraph">
+    <w:name w:val="List Paragraph"/>
+    <w:basedOn w:val="Normal"/>
+    <w:uiPriority w:val="34"/>
+    <w:qFormat/>
+    <w:rsid w:val="003704D7"/>
+    <w:pPr>
+      <w:ind w:left="720"/>
+      <w:contextualSpacing/>
+    </w:pPr>
+  </w:style>
+  <w:style w:type="paragraph" w:styleId="BalloonText">
+    <w:name w:val="Balloon Text"/>
+    <w:basedOn w:val="Normal"/>
+    <w:link w:val="BalloonTextChar"/>
+    <w:uiPriority w:val="99"/>
+    <w:semiHidden/>
+    <w:unhideWhenUsed/>
+    <w:rsid w:val="00FB3F3A"/>
+    <w:pPr>
+      <w:spacing w:after="0" w:line="240" w:lineRule="auto"/>
+    </w:pPr>
+    <w:rPr>
+      <w:rFonts w:ascii="Tahoma" w:hAnsi="Tahoma" w:cs="Tahoma"/>
+      <w:sz w:val="16"/>
+      <w:szCs w:val="16"/>
+    </w:rPr>
+  </w:style>
+  <w:style w:type="character" w:customStyle="1" w:styleId="BalloonTextChar">
+    <w:name w:val="Balloon Text Char"/>
+    <w:basedOn w:val="DefaultParagraphFont"/>
+    <w:link w:val="BalloonText"/>
+    <w:uiPriority w:val="99"/>
+    <w:semiHidden/>
+    <w:rsid w:val="00FB3F3A"/>
+    <w:rPr>
+      <w:rFonts w:ascii="Tahoma" w:hAnsi="Tahoma" w:cs="Tahoma"/>
+      <w:sz w:val="16"/>
+      <w:szCs w:val="16"/>
+    </w:rPr>
+  </w:style>
+  <w:style w:type="paragraph" w:styleId="Title">
+    <w:name w:val="Title"/>
+    <w:basedOn w:val="Normal"/>
+    <w:next w:val="Normal"/>
+    <w:link w:val="TitleChar"/>
+    <w:uiPriority w:val="10"/>
+    <w:qFormat/>
+    <w:rsid w:val="006931D7"/>
+    <w:pPr>
+      <w:pBdr>
+        <w:bottom w:val="single" w:sz="8" w:space="4" w:color="4F81BD" w:themeColor="accent1"/>
+      </w:pBdr>
+      <w:spacing w:after="300" w:line="240" w:lineRule="auto"/>
+      <w:contextualSpacing/>
+    </w:pPr>
+    <w:rPr>
+      <w:rFonts w:asciiTheme="majorHAnsi" w:eastAsiaTheme="majorEastAsia" w:hAnsiTheme="majorHAnsi" w:cstheme="majorBidi"/>
+      <w:color w:val="17365D" w:themeColor="text2" w:themeShade="BF"/>
+      <w:spacing w:val="5"/>
+      <w:kern w:val="28"/>
+      <w:sz w:val="52"/>
+      <w:szCs w:val="52"/>
+    </w:rPr>
+  </w:style>
+  <w:style w:type="character" w:customStyle="1" w:styleId="TitleChar">
+    <w:name w:val="Title Char"/>
+    <w:basedOn w:val="DefaultParagraphFont"/>
+    <w:link w:val="Title"/>
+    <w:uiPriority w:val="10"/>
+    <w:rsid w:val="006931D7"/>
+    <w:rPr>
+      <w:rFonts w:asciiTheme="majorHAnsi" w:eastAsiaTheme="majorEastAsia" w:hAnsiTheme="majorHAnsi" w:cstheme="majorBidi"/>
+      <w:color w:val="17365D" w:themeColor="text2" w:themeShade="BF"/>
+      <w:spacing w:val="5"/>
+      <w:kern w:val="28"/>
+      <w:sz w:val="52"/>
+      <w:szCs w:val="52"/>
+    </w:rPr>
+  </w:style>
+</w:styles>
+</file>
+
+<file path=word/stylesWithEffects.xml><?xml version="1.0" encoding="utf-8"?>
+<w:styles xmlns:wpc="http://schemas.microsoft.com/office/word/2010/wordprocessingCanvas" xmlns:mc="http://schemas.openxmlformats.org/markup-compatibility/2006" xmlns:o="urn:schemas-microsoft-com:office:office" xmlns:r="http://schemas.openxmlformats.org/officeDocument/2006/relationships" xmlns:m="http://schemas.openxmlformats.org/officeDocument/2006/math" xmlns:v="urn:schemas-microsoft-com:vml" xmlns:wp14="http://schemas.microsoft.com/office/word/2010/wordprocessingDrawing" xmlns:wp="http://schemas.openxmlformats.org/drawingml/2006/wordprocessingDrawing" xmlns:w10="urn:schemas-microsoft-com:office:word" xmlns:w="http://schemas.openxmlformats.org/wordprocessingml/2006/main" xmlns:w14="http://schemas.microsoft.com/office/word/2010/wordml" xmlns:wpg="http://schemas.microsoft.com/office/word/2010/wordprocessingGroup" xmlns:wpi="http://schemas.microsoft.com/office/word/2010/wordprocessingInk" xmlns:wne="http://schemas.microsoft.com/office/word/2006/wordml" xmlns:wps="http://schemas.microsoft.com/office/word/2010/wordprocessingShape" mc:Ignorable="w14 wp14">
+  <w:docDefaults>
+    <w:rPrDefault>
+      <w:rPr>
+        <w:rFonts w:asciiTheme="minorHAnsi" w:eastAsiaTheme="minorHAnsi" w:hAnsiTheme="minorHAnsi" w:cstheme="minorBidi"/>
+        <w:sz w:val="22"/>
+        <w:szCs w:val="22"/>
+        <w:lang w:val="en-US" w:eastAsia="en-US" w:bidi="ar-SA"/>
+      </w:rPr>
+    </w:rPrDefault>
+    <w:pPrDefault>
+      <w:pPr>
+        <w:spacing w:after="200" w:line="276" w:lineRule="auto"/>
+      </w:pPr>
+    </w:pPrDefault>
+  </w:docDefaults>
+  <w:latentStyles w:defLockedState="0" w:defUIPriority="99" w:defSemiHidden="1" w:defUnhideWhenUsed="1" w:defQFormat="0" w:count="267">
+    <w:lsdException w:name="Normal" w:semiHidden="0" w:uiPriority="0" w:unhideWhenUsed="0" w:qFormat="1"/>
+    <w:lsdException w:name="heading 1" w:semiHidden="0" w:uiPriority="9" w:unhideWhenUsed="0" w:qFormat="1"/>
+    <w:lsdException w:name="heading 2" w:uiPriority="9" w:qFormat="1"/>
+    <w:lsdException w:name="heading 3" w:uiPriority="9" w:qFormat="1"/>
+    <w:lsdException w:name="heading 4" w:uiPriority="9" w:qFormat="1"/>
+    <w:lsdException w:name="heading 5" w:uiPriority="9" w:qFormat="1"/>
+    <w:lsdException w:name="heading 6" w:uiPriority="9" w:qFormat="1"/>
+    <w:lsdException w:name="heading 7" w:uiPriority="9" w:qFormat="1"/>
+    <w:lsdException w:name="heading 8" w:uiPriority="9" w:qFormat="1"/>
+    <w:lsdException w:name="heading 9" w:uiPriority="9" w:qFormat="1"/>
+    <w:lsdException w:name="toc 1" w:uiPriority="39"/>
+    <w:lsdException w:name="toc 2" w:uiPriority="39"/>
+    <w:lsdException w:name="toc 3" w:uiPriority="39"/>
+    <w:lsdException w:name="toc 4" w:uiPriority="39"/>
+    <w:lsdException w:name="toc 5" w:uiPriority="39"/>
+    <w:lsdException w:name="toc 6" w:uiPriority="39"/>
+    <w:lsdException w:name="toc 7" w:uiPriority="39"/>
+    <w:lsdException w:name="toc 8" w:uiPriority="39"/>
+    <w:lsdException w:name="toc 9" w:uiPriority="39"/>
+    <w:lsdException w:name="caption" w:uiPriority="35" w:qFormat="1"/>
+    <w:lsdException w:name="Title" w:semiHidden="0" w:uiPriority="10" w:unhideWhenUsed="0" w:qFormat="1"/>
+    <w:lsdException w:name="Default Paragraph Font" w:uiPriority="1"/>
+    <w:lsdException w:name="Subtitle" w:semiHidden="0" w:uiPriority="11" w:unhideWhenUsed="0" w:qFormat="1"/>
+    <w:lsdException w:name="Strong" w:semiHidden="0" w:uiPriority="22" w:unhideWhenUsed="0" w:qFormat="1"/>
+    <w:lsdException w:name="Emphasis" w:semiHidden="0" w:uiPriority="20" w:unhideWhenUsed="0" w:qFormat="1"/>
+    <w:lsdException w:name="Table Grid" w:uiPriority="59"/>
+    <w:lsdException w:name="Placeholder Text" w:unhideWhenUsed="0"/>
+    <w:lsdException w:name="No Spacing" w:semiHidden="0" w:uiPriority="1" w:unhideWhenUsed="0" w:qFormat="1"/>
+    <w:lsdException w:name="Light Shading" w:semiHidden="0" w:uiPriority="60" w:unhideWhenUsed="0"/>
+    <w:lsdException w:name="Light List" w:semiHidden="0" w:uiPriority="61" w:unhideWhenUsed="0"/>
+    <w:lsdException w:name="Light Grid" w:semiHidden="0" w:uiPriority="62" w:unhideWhenUsed="0"/>
+    <w:lsdException w:name="Medium Shading 1" w:semiHidden="0" w:uiPriority="63" w:unhideWhenUsed="0"/>
+    <w:lsdException w:name="Medium Shading 2" w:semiHidden="0" w:uiPriority="64" w:unhideWhenUsed="0"/>
+    <w:lsdException w:name="Medium List 1" w:semiHidden="0" w:uiPriority="65" w:unhideWhenUsed="0"/>
+    <w:lsdException w:name="Medium List 2" w:semiHidden="0" w:uiPriority="66" w:unhideWhenUsed="0"/>
+    <w:lsdException w:name="Medium Grid 1" w:semiHidden="0" w:uiPriority="67" w:unhideWhenUsed="0"/>
+    <w:lsdException w:name="Medium Grid 2" w:semiHidden="0" w:uiPriority="68" w:unhideWhenUsed="0"/>
+    <w:lsdException w:name="Medium Grid 3" w:semiHidden="0" w:uiPriority="69" w:unhideWhenUsed="0"/>
+    <w:lsdException w:name="Dark List" w:semiHidden="0" w:uiPriority="70" w:unhideWhenUsed="0"/>
+    <w:lsdException w:name="Colorful Shading" w:semiHidden="0" w:uiPriority="71" w:unhideWhenUsed="0"/>
+    <w:lsdException w:name="Colorful List" w:semiHidden="0" w:uiPriority="72" w:unhideWhenUsed="0"/>
+    <w:lsdException w:name="Colorful Grid" w:semiHidden="0" w:uiPriority="73" w:unhideWhenUsed="0"/>
+    <w:lsdException w:name="Light Shading Accent 1" w:semiHidden="0" w:uiPriority="60" w:unhideWhenUsed="0"/>
+    <w:lsdException w:name="Light List Accent 1" w:semiHidden="0" w:uiPriority="61" w:unhideWhenUsed="0"/>
+    <w:lsdException w:name="Light Grid Accent 1" w:semiHidden="0" w:uiPriority="62" w:unhideWhenUsed="0"/>
+    <w:lsdException w:name="Medium Shading 1 Accent 1" w:semiHidden="0" w:uiPriority="63" w:unhideWhenUsed="0"/>
+    <w:lsdException w:name="Medium Shading 2 Accent 1" w:semiHidden="0" w:uiPriority="64" w:unhideWhenUsed="0"/>
+    <w:lsdException w:name="Medium List 1 Accent 1" w:semiHidden="0" w:uiPriority="65" w:unhideWhenUsed="0"/>
+    <w:lsdException w:name="Revision" w:unhideWhenUsed="0"/>
+    <w:lsdException w:name="List Paragraph" w:semiHidden="0" w:uiPriority="34" w:unhideWhenUsed="0" w:qFormat="1"/>
+    <w:lsdException w:name="Quote" w:semiHidden="0" w:uiPriority="29" w:unhideWhenUsed="0" w:qFormat="1"/>
+    <w:lsdException w:name="Intense Quote" w:semiHidden="0" w:uiPriority="30" w:unhideWhenUsed="0" w:qFormat="1"/>
+    <w:lsdException w:name="Medium List 2 Accent 1" w:semiHidden="0" w:uiPriority="66" w:unhideWhenUsed="0"/>
+    <w:lsdException w:name="Medium Grid 1 Accent 1" w:semiHidden="0" w:uiPriority="67" w:unhideWhenUsed="0"/>
+    <w:lsdException w:name="Medium Grid 2 Accent 1" w:semiHidden="0" w:uiPriority="68" w:unhideWhenUsed="0"/>
+    <w:lsdException w:name="Medium Grid 3 Accent 1" w:semiHidden="0" w:uiPriority="69" w:unhideWhenUsed="0"/>
+    <w:lsdException w:name="Dark List Accent 1" w:semiHidden="0" w:uiPriority="70" w:unhideWhenUsed="0"/>
+    <w:lsdException w:name="Colorful Shading Accent 1" w:semiHidden="0" w:uiPriority="71" w:unhideWhenUsed="0"/>
+    <w:lsdException w:name="Colorful List Accent 1" w:semiHidden="0" w:uiPriority="72" w:unhideWhenUsed="0"/>
+    <w:lsdException w:name="Colorful Grid Accent 1" w:semiHidden="0" w:uiPriority="73" w:unhideWhenUsed="0"/>
+    <w:lsdException w:name="Light Shading Accent 2" w:semiHidden="0" w:uiPriority="60" w:unhideWhenUsed="0"/>
+    <w:lsdException w:name="Light List Accent 2" w:semiHidden="0" w:uiPriority="61" w:unhideWhenUsed="0"/>
+    <w:lsdException w:name="Light Grid Accent 2" w:semiHidden="0" w:uiPriority="62" w:unhideWhenUsed="0"/>
+    <w:lsdException w:name="Medium Shading 1 Accent 2" w:semiHidden="0" w:uiPriority="63" w:unhideWhenUsed="0"/>
+    <w:lsdException w:name="Medium Shading 2 Accent 2" w:semiHidden="0" w:uiPriority="64" w:unhideWhenUsed="0"/>
+    <w:lsdException w:name="Medium List 1 Accent 2" w:semiHidden="0" w:uiPriority="65" w:unhideWhenUsed="0"/>
+    <w:lsdException w:name="Medium List 2 Accent 2" w:semiHidden="0" w:uiPriority="66" w:unhideWhenUsed="0"/>
+    <w:lsdException w:name="Medium Grid 1 Accent 2" w:semiHidden="0" w:uiPriority="67" w:unhideWhenUsed="0"/>
+    <w:lsdException w:name="Medium Grid 2 Accent 2" w:semiHidden="0" w:uiPriority="68" w:unhideWhenUsed="0"/>
+    <w:lsdException w:name="Medium Grid 3 Accent 2" w:semiHidden="0" w:uiPriority="69" w:unhideWhenUsed="0"/>
+    <w:lsdException w:name="Dark List Accent 2" w:semiHidden="0" w:uiPriority="70" w:unhideWhenUsed="0"/>
+    <w:lsdException w:name="Colorful Shading Accent 2" w:semiHidden="0" w:uiPriority="71" w:unhideWhenUsed="0"/>
+    <w:lsdException w:name="Colorful List Accent 2" w:semiHidden="0" w:uiPriority="72" w:unhideWhenUsed="0"/>
+    <w:lsdException w:name="Colorful Grid Accent 2" w:semiHidden="0" w:uiPriority="73" w:unhideWhenUsed="0"/>
+    <w:lsdException w:name="Light Shading Accent 3" w:semiHidden="0" w:uiPriority="60" w:unhideWhenUsed="0"/>
+    <w:lsdException w:name="Light List Accent 3" w:semiHidden="0" w:uiPriority="61" w:unhideWhenUsed="0"/>
+    <w:lsdException w:name="Light Grid Accent 3" w:semiHidden="0" w:uiPriority="62" w:unhideWhenUsed="0"/>
+    <w:lsdException w:name="Medium Shading 1 Accent 3" w:semiHidden="0" w:uiPriority="63" w:unhideWhenUsed="0"/>
+    <w:lsdException w:name="Medium Shading 2 Accent 3" w:semiHidden="0" w:uiPriority="64" w:unhideWhenUsed="0"/>
+    <w:lsdException w:name="Medium List 1 Accent 3" w:semiHidden="0" w:uiPriority="65" w:unhideWhenUsed="0"/>
+    <w:lsdException w:name="Medium List 2 Accent 3" w:semiHidden="0" w:uiPriority="66" w:unhideWhenUsed="0"/>
+    <w:lsdException w:name="Medium Grid 1 Accent 3" w:semiHidden="0" w:uiPriority="67" w:unhideWhenUsed="0"/>
+    <w:lsdException w:name="Medium Grid 2 Accent 3" w:semiHidden="0" w:uiPriority="68" w:unhideWhenUsed="0"/>
+    <w:lsdException w:name="Medium Grid 3 Accent 3" w:semiHidden="0" w:uiPriority="69" w:unhideWhenUsed="0"/>
+    <w:lsdException w:name="Dark List Accent 3" w:semiHidden="0" w:uiPriority="70" w:unhideWhenUsed="0"/>
+    <w:lsdException w:name="Colorful Shading Accent 3" w:semiHidden="0" w:uiPriority="71" w:unhideWhenUsed="0"/>
+    <w:lsdException w:name="Colorful List Accent 3" w:semiHidden="0" w:uiPriority="72" w:unhideWhenUsed="0"/>
+    <w:lsdException w:name="Colorful Grid Accent 3" w:semiHidden="0" w:uiPriority="73" w:unhideWhenUsed="0"/>
+    <w:lsdException w:name="Light Shading Accent 4" w:semiHidden="0" w:uiPriority="60" w:unhideWhenUsed="0"/>
+    <w:lsdException w:name="Light List Accent 4" w:semiHidden="0" w:uiPriority="61" w:unhideWhenUsed="0"/>
+    <w:lsdException w:name="Light Grid Accent 4" w:semiHidden="0" w:uiPriority="62" w:unhideWhenUsed="0"/>
+    <w:lsdException w:name="Medium Shading 1 Accent 4" w:semiHidden="0" w:uiPriority="63" w:unhideWhenUsed="0"/>
+    <w:lsdException w:name="Medium Shading 2 Accent 4" w:semiHidden="0" w:uiPriority="64" w:unhideWhenUsed="0"/>
+    <w:lsdException w:name="Medium List 1 Accent 4" w:semiHidden="0" w:uiPriority="65" w:unhideWhenUsed="0"/>
+    <w:lsdException w:name="Medium List 2 Accent 4" w:semiHidden="0" w:uiPriority="66" w:unhideWhenUsed="0"/>
+    <w:lsdException w:name="Medium Grid 1 Accent 4" w:semiHidden="0" w:uiPriority="67" w:unhideWhenUsed="0"/>
+    <w:lsdException w:name="Medium Grid 2 Accent 4" w:semiHidden="0" w:uiPriority="68" w:unhideWhenUsed="0"/>
+    <w:lsdException w:name="Medium Grid 3 Accent 4" w:semiHidden="0" w:uiPriority="69" w:unhideWhenUsed="0"/>
+    <w:lsdException w:name="Dark List Accent 4" w:semiHidden="0" w:uiPriority="70" w:unhideWhenUsed="0"/>
+    <w:lsdException w:name="Colorful Shading Accent 4" w:semiHidden="0" w:uiPriority="71" w:unhideWhenUsed="0"/>
+    <w:lsdException w:name="Colorful List Accent 4" w:semiHidden="0" w:uiPriority="72" w:unhideWhenUsed="0"/>
+    <w:lsdException w:name="Colorful Grid Accent 4" w:semiHidden="0" w:uiPriority="73" w:unhideWhenUsed="0"/>
+    <w:lsdException w:name="Light Shading Accent 5" w:semiHidden="0" w:uiPriority="60" w:unhideWhenUsed="0"/>
+    <w:lsdException w:name="Light List Accent 5" w:semiHidden="0" w:uiPriority="61" w:unhideWhenUsed="0"/>
+    <w:lsdException w:name="Light Grid Accent 5" w:semiHidden="0" w:uiPriority="62" w:unhideWhenUsed="0"/>
+    <w:lsdException w:name="Medium Shading 1 Accent 5" w:semiHidden="0" w:uiPriority="63" w:unhideWhenUsed="0"/>
+    <w:lsdException w:name="Medium Shading 2 Accent 5" w:semiHidden="0" w:uiPriority="64" w:unhideWhenUsed="0"/>
+    <w:lsdException w:name="Medium List 1 Accent 5" w:semiHidden="0" w:uiPriority="65" w:unhideWhenUsed="0"/>
+    <w:lsdException w:name="Medium List 2 Accent 5" w:semiHidden="0" w:uiPriority="66" w:unhideWhenUsed="0"/>
+    <w:lsdException w:name="Medium Grid 1 Accent 5" w:semiHidden="0" w:uiPriority="67" w:unhideWhenUsed="0"/>
+    <w:lsdException w:name="Medium Grid 2 Accent 5" w:semiHidden="0" w:uiPriority="68" w:unhideWhenUsed="0"/>
+    <w:lsdException w:name="Medium Grid 3 Accent 5" w:semiHidden="0" w:uiPriority="69" w:unhideWhenUsed="0"/>
+    <w:lsdException w:name="Dark List Accent 5" w:semiHidden="0" w:uiPriority="70" w:unhideWhenUsed="0"/>
+    <w:lsdException w:name="Colorful Shading Accent 5" w:semiHidden="0" w:uiPriority="71" w:unhideWhenUsed="0"/>
+    <w:lsdException w:name="Colorful List Accent 5" w:semiHidden="0" w:uiPriority="72" w:unhideWhenUsed="0"/>
+    <w:lsdException w:name="Colorful Grid Accent 5" w:semiHidden="0" w:uiPriority="73" w:unhideWhenUsed="0"/>
+    <w:lsdException w:name="Light Shading Accent 6" w:semiHidden="0" w:uiPriority="60" w:unhideWhenUsed="0"/>
+    <w:lsdException w:name="Light List Accent 6" w:semiHidden="0" w:uiPriority="61" w:unhideWhenUsed="0"/>
+    <w:lsdException w:name="Light Grid Accent 6" w:semiHidden="0" w:uiPriority="62" w:unhideWhenUsed="0"/>
+    <w:lsdException w:name="Medium Shading 1 Accent 6" w:semiHidden="0" w:uiPriority="63" w:unhideWhenUsed="0"/>
+    <w:lsdException w:name="Medium Shading 2 Accent 6" w:semiHidden="0" w:uiPriority="64" w:unhideWhenUsed="0"/>
+    <w:lsdException w:name="Medium List 1 Accent 6" w:semiHidden="0" w:uiPriority="65" w:unhideWhenUsed="0"/>
+    <w:lsdException w:name="Medium List 2 Accent 6" w:semiHidden="0" w:uiPriority="66" w:unhideWhenUsed="0"/>
+    <w:lsdException w:name="Medium Grid 1 Accent 6" w:semiHidden="0" w:uiPriority="67" w:unhideWhenUsed="0"/>
+    <w:lsdException w:name="Medium Grid 2 Accent 6" w:semiHidden="0" w:uiPriority="68" w:unhideWhenUsed="0"/>
+    <w:lsdException w:name="Medium Grid 3 Accent 6" w:semiHidden="0" w:uiPriority="69" w:unhideWhenUsed="0"/>
+    <w:lsdException w:name="Dark List Accent 6" w:semiHidden="0" w:uiPriority="70" w:unhideWhenUsed="0"/>
+    <w:lsdException w:name="Colorful Shading Accent 6" w:semiHidden="0" w:uiPriority="71" w:unhideWhenUsed="0"/>
+    <w:lsdException w:name="Colorful List Accent 6" w:semiHidden="0" w:uiPriority="72" w:unhideWhenUsed="0"/>
+    <w:lsdException w:name="Colorful Grid Accent 6" w:semiHidden="0" w:uiPriority="73" w:unhideWhenUsed="0"/>
+    <w:lsdException w:name="Subtle Emphasis" w:semiHidden="0" w:uiPriority="19" w:unhideWhenUsed="0" w:qFormat="1"/>
+    <w:lsdException w:name="Intense Emphasis" w:semiHidden="0" w:uiPriority="21" w:unhideWhenUsed="0" w:qFormat="1"/>
+    <w:lsdException w:name="Subtle Reference" w:semiHidden="0" w:uiPriority="31" w:unhideWhenUsed="0" w:qFormat="1"/>
+    <w:lsdException w:name="Intense Reference" w:semiHidden="0" w:uiPriority="32" w:unhideWhenUsed="0" w:qFormat="1"/>
+    <w:lsdException w:name="Book Title" w:semiHidden="0" w:uiPriority="33" w:unhideWhenUsed="0" w:qFormat="1"/>
+    <w:lsdException w:name="Bibliography" w:uiPriority="37"/>
+    <w:lsdException w:name="TOC Heading" w:uiPriority="39" w:qFormat="1"/>
   </w:latentStyles>
   <w:style w:type="paragraph" w:default="1" w:styleId="Normal">
     <w:name w:val="Normal"/>

</xml_diff>

<commit_message>
readd student enrollmenr id issue fixed
</commit_message>
<xml_diff>
--- a/bug-list/Test_2.1.0.docx
+++ b/bug-list/Test_2.1.0.docx
@@ -639,21 +639,7 @@
         <w:rPr>
           <w:highlight w:val="red"/>
         </w:rPr>
-        <w:t xml:space="preserve"> (I </w:t>
-      </w:r>
-      <w:proofErr w:type="spellStart"/>
-      <w:r>
-        <w:rPr>
-          <w:highlight w:val="red"/>
-        </w:rPr>
-        <w:t>cant</w:t>
-      </w:r>
-      <w:proofErr w:type="spellEnd"/>
-      <w:r>
-        <w:rPr>
-          <w:highlight w:val="red"/>
-        </w:rPr>
-        <w:t xml:space="preserve"> remember </w:t>
+        <w:t xml:space="preserve"> (I cant remember </w:t>
       </w:r>
       <w:r>
         <w:rPr>
@@ -695,22 +681,14 @@
         <w:rPr>
           <w:highlight w:val="yellow"/>
         </w:rPr>
-        <w:t xml:space="preserve"> </w:t>
-      </w:r>
-      <w:proofErr w:type="gramStart"/>
+        <w:t xml:space="preserve"> how</w:t>
+      </w:r>
       <w:r>
         <w:rPr>
           <w:highlight w:val="yellow"/>
         </w:rPr>
-        <w:t>how</w:t>
-      </w:r>
-      <w:r>
-        <w:rPr>
-          <w:highlight w:val="yellow"/>
-        </w:rPr>
         <w:t xml:space="preserve"> ??????</w:t>
       </w:r>
-      <w:proofErr w:type="gramEnd"/>
       <w:r>
         <w:rPr>
           <w:highlight w:val="yellow"/>
@@ -784,14 +762,41 @@
           <w:numId w:val="17"/>
         </w:numPr>
         <w:rPr>
-          <w:color w:val="00B0F0"/>
-        </w:rPr>
-      </w:pPr>
-      <w:r>
-        <w:rPr>
-          <w:color w:val="00B0F0"/>
-        </w:rPr>
-        <w:t xml:space="preserve">I didn’t find any password reset option from admin end. </w:t>
+          <w:color w:val="000000" w:themeColor="text1"/>
+        </w:rPr>
+      </w:pPr>
+      <w:r>
+        <w:rPr>
+          <w:color w:val="000000" w:themeColor="text1"/>
+          <w:highlight w:val="red"/>
+        </w:rPr>
+        <w:t>I didn’t find any password reset option from admin end</w:t>
+      </w:r>
+      <w:r>
+        <w:rPr>
+          <w:color w:val="000000" w:themeColor="text1"/>
+        </w:rPr>
+        <w:t xml:space="preserve">. </w:t>
+      </w:r>
+      <w:r>
+        <w:rPr>
+          <w:color w:val="000000" w:themeColor="text1"/>
+        </w:rPr>
+        <w:t xml:space="preserve"> (not a bug, need to </w:t>
+      </w:r>
+      <w:r>
+        <w:rPr>
+          <w:color w:val="000000" w:themeColor="text1"/>
+        </w:rPr>
+        <w:t>add</w:t>
+      </w:r>
+      <w:bookmarkStart w:id="0" w:name="_GoBack"/>
+      <w:bookmarkEnd w:id="0"/>
+      <w:r>
+        <w:rPr>
+          <w:color w:val="000000" w:themeColor="text1"/>
+        </w:rPr>
+        <w:t xml:space="preserve"> in next phase)</w:t>
       </w:r>
     </w:p>
     <w:p>
@@ -839,21 +844,7 @@
         <w:rPr>
           <w:highlight w:val="yellow"/>
         </w:rPr>
-        <w:t xml:space="preserve"> (need to change the full </w:t>
-      </w:r>
-      <w:proofErr w:type="spellStart"/>
-      <w:r>
-        <w:rPr>
-          <w:highlight w:val="yellow"/>
-        </w:rPr>
-        <w:t>processs</w:t>
-      </w:r>
-      <w:proofErr w:type="spellEnd"/>
-      <w:r>
-        <w:rPr>
-          <w:highlight w:val="yellow"/>
-        </w:rPr>
-        <w:t xml:space="preserve"> flow, need some time to do the fix)</w:t>
+        <w:t xml:space="preserve"> (need to change the full processs flow, need some time to do the fix)</w:t>
       </w:r>
     </w:p>
     <w:p>
@@ -922,35 +913,7 @@
         <w:rPr>
           <w:color w:val="00B050"/>
         </w:rPr>
-        <w:t xml:space="preserve">Is it possible to rename the invoice according to student information like invoice </w:t>
-      </w:r>
-      <w:proofErr w:type="spellStart"/>
-      <w:r>
-        <w:rPr>
-          <w:color w:val="00B050"/>
-        </w:rPr>
-        <w:t>number+student</w:t>
-      </w:r>
-      <w:proofErr w:type="spellEnd"/>
-      <w:r>
-        <w:rPr>
-          <w:color w:val="00B050"/>
-        </w:rPr>
-        <w:t xml:space="preserve"> </w:t>
-      </w:r>
-      <w:proofErr w:type="spellStart"/>
-      <w:r>
-        <w:rPr>
-          <w:color w:val="00B050"/>
-        </w:rPr>
-        <w:t>id+student</w:t>
-      </w:r>
-      <w:proofErr w:type="spellEnd"/>
-      <w:r>
-        <w:rPr>
-          <w:color w:val="00B050"/>
-        </w:rPr>
-        <w:t xml:space="preserve"> name?</w:t>
+        <w:t>Is it possible to rename the invoice according to student information like invoice number+student id+student name?</w:t>
       </w:r>
     </w:p>
     <w:p>
@@ -1597,21 +1560,7 @@
         <w:rPr>
           <w:color w:val="00B050"/>
         </w:rPr>
-        <w:t xml:space="preserve">All Students in a Course &amp; Batch? is not working for both email and </w:t>
-      </w:r>
-      <w:proofErr w:type="spellStart"/>
-      <w:r>
-        <w:rPr>
-          <w:color w:val="00B050"/>
-        </w:rPr>
-        <w:t>sms</w:t>
-      </w:r>
-      <w:proofErr w:type="spellEnd"/>
-      <w:r>
-        <w:rPr>
-          <w:color w:val="00B050"/>
-        </w:rPr>
-        <w:t xml:space="preserve">. </w:t>
+        <w:t xml:space="preserve">All Students in a Course &amp; Batch? is not working for both email and sms. </w:t>
       </w:r>
     </w:p>
     <w:p>
@@ -1629,15 +1578,7 @@
         <w:rPr>
           <w:color w:val="00B050"/>
         </w:rPr>
-        <w:t>Please rename monthly email to Bul</w:t>
-      </w:r>
-      <w:bookmarkStart w:id="0" w:name="_GoBack"/>
-      <w:bookmarkEnd w:id="0"/>
-      <w:r>
-        <w:rPr>
-          <w:color w:val="00B050"/>
-        </w:rPr>
-        <w:t xml:space="preserve">k Emails. </w:t>
+        <w:t xml:space="preserve">Please rename monthly email to Bulk Emails. </w:t>
       </w:r>
       <w:r>
         <w:rPr>
@@ -1689,35 +1630,7 @@
         <w:rPr>
           <w:color w:val="00B050"/>
         </w:rPr>
-        <w:t xml:space="preserve">And what is site </w:t>
-      </w:r>
-      <w:proofErr w:type="spellStart"/>
-      <w:r>
-        <w:rPr>
-          <w:color w:val="00B050"/>
-        </w:rPr>
-        <w:t>url</w:t>
-      </w:r>
-      <w:proofErr w:type="spellEnd"/>
-      <w:r>
-        <w:rPr>
-          <w:color w:val="00B050"/>
-        </w:rPr>
-        <w:t xml:space="preserve"> and admin </w:t>
-      </w:r>
-      <w:proofErr w:type="spellStart"/>
-      <w:r>
-        <w:rPr>
-          <w:color w:val="00B050"/>
-        </w:rPr>
-        <w:t>url</w:t>
-      </w:r>
-      <w:proofErr w:type="spellEnd"/>
-      <w:r>
-        <w:rPr>
-          <w:color w:val="00B050"/>
-        </w:rPr>
-        <w:t>.</w:t>
+        <w:t>And what is site url and admin url.</w:t>
       </w:r>
     </w:p>
     <w:p>

</xml_diff>